<commit_message>
Added updates since P4
</commit_message>
<xml_diff>
--- a/Writeup/AgileTrackingSheet.docx
+++ b/Writeup/AgileTrackingSheet.docx
@@ -73,21 +73,7 @@
           <w:sz w:val="24"/>
           <w:szCs w:val="24"/>
         </w:rPr>
-        <w:t>Date 3</w:t>
-      </w:r>
-      <w:r>
-        <w:rPr>
-          <w:sz w:val="24"/>
-          <w:szCs w:val="24"/>
-        </w:rPr>
-        <w:t>/31</w:t>
-      </w:r>
-      <w:r>
-        <w:rPr>
-          <w:sz w:val="24"/>
-          <w:szCs w:val="24"/>
-        </w:rPr>
-        <w:t>/2021</w:t>
+        <w:t>Date 3/31/2021</w:t>
       </w:r>
     </w:p>
     <w:p>
@@ -628,7 +614,23 @@
                 <w:sz w:val="24"/>
                 <w:szCs w:val="24"/>
               </w:rPr>
-              <w:t>As a player I want to see an window with an empty board</w:t>
+              <w:t xml:space="preserve">As a player I want to see </w:t>
+            </w:r>
+            <w:proofErr w:type="gramStart"/>
+            <w:r>
+              <w:rPr>
+                <w:sz w:val="24"/>
+                <w:szCs w:val="24"/>
+              </w:rPr>
+              <w:t>an</w:t>
+            </w:r>
+            <w:proofErr w:type="gramEnd"/>
+            <w:r>
+              <w:rPr>
+                <w:sz w:val="24"/>
+                <w:szCs w:val="24"/>
+              </w:rPr>
+              <w:t xml:space="preserve"> window with an empty board</w:t>
             </w:r>
           </w:p>
         </w:tc>
@@ -708,7 +710,7 @@
                 <w:sz w:val="24"/>
                 <w:szCs w:val="24"/>
               </w:rPr>
-              <w:t>2</w:t>
+              <w:t>1</w:t>
             </w:r>
           </w:p>
         </w:tc>
@@ -828,6 +830,13 @@
                 <w:szCs w:val="24"/>
               </w:rPr>
             </w:pPr>
+            <w:r>
+              <w:rPr>
+                <w:sz w:val="24"/>
+                <w:szCs w:val="24"/>
+              </w:rPr>
+              <w:t>2</w:t>
+            </w:r>
           </w:p>
         </w:tc>
       </w:tr>
@@ -951,7 +960,7 @@
                 <w:sz w:val="24"/>
                 <w:szCs w:val="24"/>
               </w:rPr>
-              <w:t>4</w:t>
+              <w:t>1</w:t>
             </w:r>
           </w:p>
         </w:tc>
@@ -996,7 +1005,23 @@
                 <w:sz w:val="24"/>
                 <w:szCs w:val="24"/>
               </w:rPr>
-              <w:t>As a developer I want to be able to load a Rust library from a .dll file</w:t>
+              <w:t>As a developer I want to be able to load a Rust library from a .</w:t>
+            </w:r>
+            <w:proofErr w:type="spellStart"/>
+            <w:r>
+              <w:rPr>
+                <w:sz w:val="24"/>
+                <w:szCs w:val="24"/>
+              </w:rPr>
+              <w:t>dll</w:t>
+            </w:r>
+            <w:proofErr w:type="spellEnd"/>
+            <w:r>
+              <w:rPr>
+                <w:sz w:val="24"/>
+                <w:szCs w:val="24"/>
+              </w:rPr>
+              <w:t xml:space="preserve"> file</w:t>
             </w:r>
           </w:p>
         </w:tc>
@@ -1016,14 +1041,7 @@
                 <w:sz w:val="24"/>
                 <w:szCs w:val="24"/>
               </w:rPr>
-              <w:t>Rust hello world compiles to dynam</w:t>
-            </w:r>
-            <w:r>
-              <w:rPr>
-                <w:sz w:val="24"/>
-                <w:szCs w:val="24"/>
-              </w:rPr>
-              <w:t>ic library and is invokable via JNI</w:t>
+              <w:t>Rust hello world compiles to dynamic library and is invokable via JNI</w:t>
             </w:r>
           </w:p>
         </w:tc>
@@ -1078,6 +1096,13 @@
                 <w:szCs w:val="24"/>
               </w:rPr>
             </w:pPr>
+            <w:r>
+              <w:rPr>
+                <w:sz w:val="24"/>
+                <w:szCs w:val="24"/>
+              </w:rPr>
+              <w:t>2</w:t>
+            </w:r>
           </w:p>
         </w:tc>
       </w:tr>
@@ -1357,14 +1382,7 @@
                 <w:sz w:val="24"/>
                 <w:szCs w:val="24"/>
               </w:rPr>
-              <w:t>As a user I want to play against an AI that plays random legal moves (illega</w:t>
-            </w:r>
-            <w:r>
-              <w:rPr>
-                <w:sz w:val="24"/>
-                <w:szCs w:val="24"/>
-              </w:rPr>
-              <w:t>l checks remain)</w:t>
+              <w:t>As a user I want to play against an AI that plays random legal moves (illegal checks remain)</w:t>
             </w:r>
           </w:p>
         </w:tc>
@@ -1620,14 +1638,7 @@
                 <w:sz w:val="24"/>
                 <w:szCs w:val="24"/>
               </w:rPr>
-              <w:t>Use the m</w:t>
-            </w:r>
-            <w:r>
-              <w:rPr>
-                <w:sz w:val="24"/>
-                <w:szCs w:val="24"/>
-              </w:rPr>
-              <w:t>inimax algorithm with a piece-value heuristic to pick better than random moves</w:t>
+              <w:t>Use the minimax algorithm with a piece-value heuristic to pick better than random moves</w:t>
             </w:r>
           </w:p>
         </w:tc>
@@ -1863,7 +1874,23 @@
                 <w:sz w:val="24"/>
                 <w:szCs w:val="24"/>
               </w:rPr>
-              <w:t>Implement network based games. (optional)</w:t>
+              <w:t xml:space="preserve">Implement </w:t>
+            </w:r>
+            <w:proofErr w:type="gramStart"/>
+            <w:r>
+              <w:rPr>
+                <w:sz w:val="24"/>
+                <w:szCs w:val="24"/>
+              </w:rPr>
+              <w:t>network based</w:t>
+            </w:r>
+            <w:proofErr w:type="gramEnd"/>
+            <w:r>
+              <w:rPr>
+                <w:sz w:val="24"/>
+                <w:szCs w:val="24"/>
+              </w:rPr>
+              <w:t xml:space="preserve"> games. (optional)</w:t>
             </w:r>
           </w:p>
         </w:tc>
@@ -1981,14 +2008,23 @@
                 <w:sz w:val="24"/>
                 <w:szCs w:val="24"/>
               </w:rPr>
-              <w:t>Write a r</w:t>
-            </w:r>
-            <w:r>
-              <w:rPr>
-                <w:sz w:val="24"/>
-                <w:szCs w:val="24"/>
-              </w:rPr>
-              <w:t>ust frontend for the web and compile the project to webassembly for use in website embedding. (optional)</w:t>
+              <w:t xml:space="preserve">Write a rust frontend for the web and compile the project to </w:t>
+            </w:r>
+            <w:proofErr w:type="spellStart"/>
+            <w:r>
+              <w:rPr>
+                <w:sz w:val="24"/>
+                <w:szCs w:val="24"/>
+              </w:rPr>
+              <w:t>webassembly</w:t>
+            </w:r>
+            <w:proofErr w:type="spellEnd"/>
+            <w:r>
+              <w:rPr>
+                <w:sz w:val="24"/>
+                <w:szCs w:val="24"/>
+              </w:rPr>
+              <w:t xml:space="preserve"> for use in website embedding. (optional)</w:t>
             </w:r>
           </w:p>
         </w:tc>
@@ -2319,7 +2355,23 @@
                 <w:sz w:val="24"/>
                 <w:szCs w:val="24"/>
               </w:rPr>
-              <w:t>U1,U3</w:t>
+              <w:t>U</w:t>
+            </w:r>
+            <w:proofErr w:type="gramStart"/>
+            <w:r>
+              <w:rPr>
+                <w:sz w:val="24"/>
+                <w:szCs w:val="24"/>
+              </w:rPr>
+              <w:t>1,U</w:t>
+            </w:r>
+            <w:proofErr w:type="gramEnd"/>
+            <w:r>
+              <w:rPr>
+                <w:sz w:val="24"/>
+                <w:szCs w:val="24"/>
+              </w:rPr>
+              <w:t>3</w:t>
             </w:r>
           </w:p>
         </w:tc>
@@ -2359,12 +2411,21 @@
                 <w:szCs w:val="24"/>
               </w:rPr>
             </w:pPr>
-            <w:r>
-              <w:rPr>
-                <w:sz w:val="24"/>
-                <w:szCs w:val="24"/>
-              </w:rPr>
-              <w:t>U2,U4-U12</w:t>
+            <w:proofErr w:type="gramStart"/>
+            <w:r>
+              <w:rPr>
+                <w:sz w:val="24"/>
+                <w:szCs w:val="24"/>
+              </w:rPr>
+              <w:t>U2,U</w:t>
+            </w:r>
+            <w:proofErr w:type="gramEnd"/>
+            <w:r>
+              <w:rPr>
+                <w:sz w:val="24"/>
+                <w:szCs w:val="24"/>
+              </w:rPr>
+              <w:t>4-U12</w:t>
             </w:r>
           </w:p>
         </w:tc>
@@ -2379,12 +2440,21 @@
                 <w:szCs w:val="24"/>
               </w:rPr>
             </w:pPr>
-            <w:r>
-              <w:rPr>
-                <w:sz w:val="24"/>
-                <w:szCs w:val="24"/>
-              </w:rPr>
-              <w:t>U2,U4-U6</w:t>
+            <w:proofErr w:type="gramStart"/>
+            <w:r>
+              <w:rPr>
+                <w:sz w:val="24"/>
+                <w:szCs w:val="24"/>
+              </w:rPr>
+              <w:t>U2,U</w:t>
+            </w:r>
+            <w:proofErr w:type="gramEnd"/>
+            <w:r>
+              <w:rPr>
+                <w:sz w:val="24"/>
+                <w:szCs w:val="24"/>
+              </w:rPr>
+              <w:t>4-U6</w:t>
             </w:r>
           </w:p>
         </w:tc>
@@ -2877,7 +2947,11 @@
           <w:tcPr>
             <w:tcW w:w="1439" w:type="dxa"/>
           </w:tcPr>
-          <w:p/>
+          <w:p>
+            <w:r>
+              <w:t>30</w:t>
+            </w:r>
+          </w:p>
         </w:tc>
         <w:tc>
           <w:tcPr>
@@ -2917,6 +2991,34 @@
         </w:tc>
       </w:tr>
     </w:tbl>
+    <w:p>
+      <w:pPr>
+        <w:pBdr>
+          <w:top w:val="nil"/>
+          <w:left w:val="nil"/>
+          <w:bottom w:val="nil"/>
+          <w:right w:val="nil"/>
+          <w:between w:val="nil"/>
+        </w:pBdr>
+        <w:rPr>
+          <w:color w:val="000000"/>
+        </w:rPr>
+      </w:pPr>
+      <w:r>
+        <w:rPr>
+          <w:color w:val="000000"/>
+        </w:rPr>
+        <w:t xml:space="preserve">Extend to the end of the </w:t>
+      </w:r>
+      <w:proofErr w:type="gramStart"/>
+      <w:r>
+        <w:rPr>
+          <w:color w:val="000000"/>
+        </w:rPr>
+        <w:t>semester</w:t>
+      </w:r>
+      <w:proofErr w:type="gramEnd"/>
+    </w:p>
     <w:p>
       <w:pPr>
         <w:pBdr>

</xml_diff>

<commit_message>
Updated burndown for P5
</commit_message>
<xml_diff>
--- a/Writeup/AgileTrackingSheet.docx
+++ b/Writeup/AgileTrackingSheet.docx
@@ -257,22 +257,6 @@
     </w:p>
     <w:p>
       <w:pPr>
-        <w:pStyle w:val="Normal"/>
-        <w:jc w:val="right"/>
-        <w:rPr>
-          <w:sz w:val="24"/>
-          <w:szCs w:val="24"/>
-        </w:rPr>
-      </w:pPr>
-      <w:r>
-        <w:rPr>
-          <w:sz w:val="24"/>
-          <w:szCs w:val="24"/>
-        </w:rPr>
-      </w:r>
-    </w:p>
-    <w:p>
-      <w:pPr>
         <w:sectPr>
           <w:type w:val="nextPage"/>
           <w:pgSz w:w="12240" w:h="15840"/>
@@ -300,7 +284,6 @@
       <w:pPr>
         <w:pStyle w:val="Normal"/>
         <w:keepNext w:val="true"/>
-        <w:pBdr/>
         <w:spacing w:lineRule="auto" w:line="240"/>
         <w:jc w:val="center"/>
         <w:rPr>
@@ -1034,7 +1017,7 @@
                 <w:sz w:val="24"/>
                 <w:szCs w:val="24"/>
               </w:rPr>
-              <w:t>2</w:t>
+              <w:t>4</w:t>
             </w:r>
           </w:p>
         </w:tc>
@@ -2822,7 +2805,6 @@
       <w:pPr>
         <w:pStyle w:val="Normal"/>
         <w:keepNext w:val="true"/>
-        <w:pBdr/>
         <w:spacing w:lineRule="auto" w:line="240"/>
         <w:jc w:val="center"/>
         <w:rPr>
@@ -2859,8 +2841,8 @@
         <w:tblLook w:val="0400" w:noHBand="0" w:noVBand="1" w:firstColumn="0" w:lastRow="0" w:lastColumn="0" w:firstRow="0"/>
       </w:tblPr>
       <w:tblGrid>
-        <w:gridCol w:w="1254"/>
-        <w:gridCol w:w="2881"/>
+        <w:gridCol w:w="1253"/>
+        <w:gridCol w:w="2882"/>
         <w:gridCol w:w="2879"/>
         <w:gridCol w:w="2880"/>
       </w:tblGrid>
@@ -2868,7 +2850,7 @@
         <w:trPr/>
         <w:tc>
           <w:tcPr>
-            <w:tcW w:w="1254" w:type="dxa"/>
+            <w:tcW w:w="1253" w:type="dxa"/>
             <w:tcBorders>
               <w:top w:val="single" w:sz="4" w:space="0" w:color="000000"/>
               <w:left w:val="single" w:sz="4" w:space="0" w:color="000000"/>
@@ -2901,7 +2883,7 @@
         </w:tc>
         <w:tc>
           <w:tcPr>
-            <w:tcW w:w="2881" w:type="dxa"/>
+            <w:tcW w:w="2882" w:type="dxa"/>
             <w:tcBorders>
               <w:top w:val="single" w:sz="4" w:space="0" w:color="000000"/>
               <w:left w:val="single" w:sz="4" w:space="0" w:color="000000"/>
@@ -3043,7 +3025,7 @@
         <w:trPr/>
         <w:tc>
           <w:tcPr>
-            <w:tcW w:w="1254" w:type="dxa"/>
+            <w:tcW w:w="1253" w:type="dxa"/>
             <w:tcBorders>
               <w:top w:val="single" w:sz="4" w:space="0" w:color="000000"/>
               <w:left w:val="single" w:sz="4" w:space="0" w:color="000000"/>
@@ -3072,7 +3054,7 @@
         </w:tc>
         <w:tc>
           <w:tcPr>
-            <w:tcW w:w="2881" w:type="dxa"/>
+            <w:tcW w:w="2882" w:type="dxa"/>
             <w:tcBorders>
               <w:top w:val="single" w:sz="4" w:space="0" w:color="000000"/>
               <w:left w:val="single" w:sz="4" w:space="0" w:color="000000"/>
@@ -3162,7 +3144,7 @@
         <w:trPr/>
         <w:tc>
           <w:tcPr>
-            <w:tcW w:w="1254" w:type="dxa"/>
+            <w:tcW w:w="1253" w:type="dxa"/>
             <w:tcBorders>
               <w:top w:val="single" w:sz="4" w:space="0" w:color="000000"/>
               <w:left w:val="single" w:sz="4" w:space="0" w:color="000000"/>
@@ -3191,7 +3173,7 @@
         </w:tc>
         <w:tc>
           <w:tcPr>
-            <w:tcW w:w="2881" w:type="dxa"/>
+            <w:tcW w:w="2882" w:type="dxa"/>
             <w:tcBorders>
               <w:top w:val="single" w:sz="4" w:space="0" w:color="000000"/>
               <w:left w:val="single" w:sz="4" w:space="0" w:color="000000"/>
@@ -3272,6 +3254,7 @@
                 <w:sz w:val="24"/>
                 <w:szCs w:val="24"/>
               </w:rPr>
+              <w:t>U2</w:t>
             </w:r>
           </w:p>
         </w:tc>
@@ -3280,7 +3263,7 @@
         <w:trPr/>
         <w:tc>
           <w:tcPr>
-            <w:tcW w:w="1254" w:type="dxa"/>
+            <w:tcW w:w="1253" w:type="dxa"/>
             <w:tcBorders>
               <w:top w:val="single" w:sz="4" w:space="0" w:color="000000"/>
               <w:left w:val="single" w:sz="4" w:space="0" w:color="000000"/>
@@ -3309,7 +3292,7 @@
         </w:tc>
         <w:tc>
           <w:tcPr>
-            <w:tcW w:w="2881" w:type="dxa"/>
+            <w:tcW w:w="2882" w:type="dxa"/>
             <w:tcBorders>
               <w:top w:val="single" w:sz="4" w:space="0" w:color="000000"/>
               <w:left w:val="single" w:sz="4" w:space="0" w:color="000000"/>
@@ -3396,7 +3379,7 @@
         <w:trPr/>
         <w:tc>
           <w:tcPr>
-            <w:tcW w:w="1254" w:type="dxa"/>
+            <w:tcW w:w="1253" w:type="dxa"/>
             <w:tcBorders>
               <w:top w:val="single" w:sz="4" w:space="0" w:color="000000"/>
               <w:left w:val="single" w:sz="4" w:space="0" w:color="000000"/>
@@ -3425,7 +3408,7 @@
         </w:tc>
         <w:tc>
           <w:tcPr>
-            <w:tcW w:w="2881" w:type="dxa"/>
+            <w:tcW w:w="2882" w:type="dxa"/>
             <w:tcBorders>
               <w:top w:val="single" w:sz="4" w:space="0" w:color="000000"/>
               <w:left w:val="single" w:sz="4" w:space="0" w:color="000000"/>
@@ -3513,7 +3496,6 @@
       <w:pPr>
         <w:pStyle w:val="Normal"/>
         <w:keepNext w:val="true"/>
-        <w:pBdr/>
         <w:spacing w:lineRule="auto" w:line="240"/>
         <w:jc w:val="center"/>
         <w:rPr>
@@ -3537,7 +3519,6 @@
       <w:pPr>
         <w:pStyle w:val="Normal"/>
         <w:keepNext w:val="true"/>
-        <w:pBdr/>
         <w:spacing w:lineRule="auto" w:line="240"/>
         <w:jc w:val="center"/>
         <w:rPr>
@@ -3577,12 +3558,12 @@
         <w:gridCol w:w="1438"/>
         <w:gridCol w:w="1439"/>
         <w:gridCol w:w="1439"/>
-        <w:gridCol w:w="1439"/>
-        <w:gridCol w:w="1438"/>
-        <w:gridCol w:w="1439"/>
+        <w:gridCol w:w="1440"/>
+        <w:gridCol w:w="1437"/>
+        <w:gridCol w:w="1440"/>
         <w:gridCol w:w="1440"/>
         <w:gridCol w:w="1439"/>
-        <w:gridCol w:w="1437"/>
+        <w:gridCol w:w="1436"/>
       </w:tblGrid>
       <w:tr>
         <w:trPr/>
@@ -3607,7 +3588,10 @@
               </w:rPr>
             </w:pPr>
             <w:r>
-              <w:rPr/>
+              <w:rPr>
+                <w:sz w:val="24"/>
+                <w:szCs w:val="24"/>
+              </w:rPr>
             </w:r>
           </w:p>
         </w:tc>
@@ -3669,6 +3653,118 @@
         </w:tc>
         <w:tc>
           <w:tcPr>
+            <w:tcW w:w="1440" w:type="dxa"/>
+            <w:tcBorders>
+              <w:top w:val="single" w:sz="4" w:space="0" w:color="000000"/>
+              <w:left w:val="single" w:sz="4" w:space="0" w:color="000000"/>
+              <w:bottom w:val="single" w:sz="4" w:space="0" w:color="000000"/>
+              <w:right w:val="single" w:sz="4" w:space="0" w:color="000000"/>
+            </w:tcBorders>
+          </w:tcPr>
+          <w:p>
+            <w:pPr>
+              <w:pStyle w:val="Normal"/>
+              <w:widowControl w:val="false"/>
+              <w:spacing w:before="0" w:after="200"/>
+              <w:rPr>
+                <w:b/>
+                <w:b/>
+              </w:rPr>
+            </w:pPr>
+            <w:r>
+              <w:rPr>
+                <w:b/>
+              </w:rPr>
+              <w:t>29 March</w:t>
+            </w:r>
+          </w:p>
+        </w:tc>
+        <w:tc>
+          <w:tcPr>
+            <w:tcW w:w="1437" w:type="dxa"/>
+            <w:tcBorders>
+              <w:top w:val="single" w:sz="4" w:space="0" w:color="000000"/>
+              <w:left w:val="single" w:sz="4" w:space="0" w:color="000000"/>
+              <w:bottom w:val="single" w:sz="4" w:space="0" w:color="000000"/>
+              <w:right w:val="single" w:sz="4" w:space="0" w:color="000000"/>
+            </w:tcBorders>
+          </w:tcPr>
+          <w:p>
+            <w:pPr>
+              <w:pStyle w:val="Normal"/>
+              <w:widowControl w:val="false"/>
+              <w:spacing w:before="0" w:after="200"/>
+              <w:rPr>
+                <w:b/>
+                <w:b/>
+              </w:rPr>
+            </w:pPr>
+            <w:r>
+              <w:rPr>
+                <w:b/>
+              </w:rPr>
+              <w:t>5 April</w:t>
+            </w:r>
+          </w:p>
+        </w:tc>
+        <w:tc>
+          <w:tcPr>
+            <w:tcW w:w="1440" w:type="dxa"/>
+            <w:tcBorders>
+              <w:top w:val="single" w:sz="4" w:space="0" w:color="000000"/>
+              <w:left w:val="single" w:sz="4" w:space="0" w:color="000000"/>
+              <w:bottom w:val="single" w:sz="4" w:space="0" w:color="000000"/>
+              <w:right w:val="single" w:sz="4" w:space="0" w:color="000000"/>
+            </w:tcBorders>
+          </w:tcPr>
+          <w:p>
+            <w:pPr>
+              <w:pStyle w:val="Normal"/>
+              <w:widowControl w:val="false"/>
+              <w:spacing w:before="0" w:after="200"/>
+              <w:rPr>
+                <w:b/>
+                <w:b/>
+              </w:rPr>
+            </w:pPr>
+            <w:r>
+              <w:rPr>
+                <w:b/>
+              </w:rPr>
+              <w:t>12 April</w:t>
+            </w:r>
+          </w:p>
+        </w:tc>
+        <w:tc>
+          <w:tcPr>
+            <w:tcW w:w="1440" w:type="dxa"/>
+            <w:tcBorders>
+              <w:top w:val="single" w:sz="4" w:space="0" w:color="000000"/>
+              <w:left w:val="single" w:sz="4" w:space="0" w:color="000000"/>
+              <w:bottom w:val="single" w:sz="4" w:space="0" w:color="000000"/>
+              <w:right w:val="single" w:sz="4" w:space="0" w:color="000000"/>
+            </w:tcBorders>
+          </w:tcPr>
+          <w:p>
+            <w:pPr>
+              <w:pStyle w:val="Normal"/>
+              <w:widowControl w:val="false"/>
+              <w:spacing w:before="0" w:after="200"/>
+              <w:rPr>
+                <w:b/>
+                <w:b/>
+              </w:rPr>
+            </w:pPr>
+            <w:r>
+              <w:rPr>
+                <w:b/>
+              </w:rPr>
+              <w:t>19 April</w:t>
+            </w:r>
+          </w:p>
+        </w:tc>
+        <w:tc>
+          <w:tcPr>
             <w:tcW w:w="1439" w:type="dxa"/>
             <w:tcBorders>
               <w:top w:val="single" w:sz="4" w:space="0" w:color="000000"/>
@@ -3691,125 +3787,13 @@
               <w:rPr>
                 <w:b/>
               </w:rPr>
-              <w:t>29 March</w:t>
-            </w:r>
-          </w:p>
-        </w:tc>
-        <w:tc>
-          <w:tcPr>
-            <w:tcW w:w="1438" w:type="dxa"/>
-            <w:tcBorders>
-              <w:top w:val="single" w:sz="4" w:space="0" w:color="000000"/>
-              <w:left w:val="single" w:sz="4" w:space="0" w:color="000000"/>
-              <w:bottom w:val="single" w:sz="4" w:space="0" w:color="000000"/>
-              <w:right w:val="single" w:sz="4" w:space="0" w:color="000000"/>
-            </w:tcBorders>
-          </w:tcPr>
-          <w:p>
-            <w:pPr>
-              <w:pStyle w:val="Normal"/>
-              <w:widowControl w:val="false"/>
-              <w:spacing w:before="0" w:after="200"/>
-              <w:rPr>
-                <w:b/>
-                <w:b/>
-              </w:rPr>
-            </w:pPr>
-            <w:r>
-              <w:rPr>
-                <w:b/>
-              </w:rPr>
-              <w:t>5 April</w:t>
-            </w:r>
-          </w:p>
-        </w:tc>
-        <w:tc>
-          <w:tcPr>
-            <w:tcW w:w="1439" w:type="dxa"/>
-            <w:tcBorders>
-              <w:top w:val="single" w:sz="4" w:space="0" w:color="000000"/>
-              <w:left w:val="single" w:sz="4" w:space="0" w:color="000000"/>
-              <w:bottom w:val="single" w:sz="4" w:space="0" w:color="000000"/>
-              <w:right w:val="single" w:sz="4" w:space="0" w:color="000000"/>
-            </w:tcBorders>
-          </w:tcPr>
-          <w:p>
-            <w:pPr>
-              <w:pStyle w:val="Normal"/>
-              <w:widowControl w:val="false"/>
-              <w:spacing w:before="0" w:after="200"/>
-              <w:rPr>
-                <w:b/>
-                <w:b/>
-              </w:rPr>
-            </w:pPr>
-            <w:r>
-              <w:rPr>
-                <w:b/>
-              </w:rPr>
-              <w:t>12 April</w:t>
-            </w:r>
-          </w:p>
-        </w:tc>
-        <w:tc>
-          <w:tcPr>
-            <w:tcW w:w="1440" w:type="dxa"/>
-            <w:tcBorders>
-              <w:top w:val="single" w:sz="4" w:space="0" w:color="000000"/>
-              <w:left w:val="single" w:sz="4" w:space="0" w:color="000000"/>
-              <w:bottom w:val="single" w:sz="4" w:space="0" w:color="000000"/>
-              <w:right w:val="single" w:sz="4" w:space="0" w:color="000000"/>
-            </w:tcBorders>
-          </w:tcPr>
-          <w:p>
-            <w:pPr>
-              <w:pStyle w:val="Normal"/>
-              <w:widowControl w:val="false"/>
-              <w:spacing w:before="0" w:after="200"/>
-              <w:rPr>
-                <w:b/>
-                <w:b/>
-              </w:rPr>
-            </w:pPr>
-            <w:r>
-              <w:rPr>
-                <w:b/>
-              </w:rPr>
-              <w:t>19 April</w:t>
-            </w:r>
-          </w:p>
-        </w:tc>
-        <w:tc>
-          <w:tcPr>
-            <w:tcW w:w="1439" w:type="dxa"/>
-            <w:tcBorders>
-              <w:top w:val="single" w:sz="4" w:space="0" w:color="000000"/>
-              <w:left w:val="single" w:sz="4" w:space="0" w:color="000000"/>
-              <w:bottom w:val="single" w:sz="4" w:space="0" w:color="000000"/>
-              <w:right w:val="single" w:sz="4" w:space="0" w:color="000000"/>
-            </w:tcBorders>
-          </w:tcPr>
-          <w:p>
-            <w:pPr>
-              <w:pStyle w:val="Normal"/>
-              <w:widowControl w:val="false"/>
-              <w:spacing w:before="0" w:after="200"/>
-              <w:rPr>
-                <w:b/>
-                <w:b/>
-              </w:rPr>
-            </w:pPr>
-            <w:r>
-              <w:rPr>
-                <w:b/>
-              </w:rPr>
               <w:t>26 April</w:t>
             </w:r>
           </w:p>
         </w:tc>
         <w:tc>
           <w:tcPr>
-            <w:tcW w:w="1437" w:type="dxa"/>
+            <w:tcW w:w="1436" w:type="dxa"/>
             <w:tcBorders>
               <w:top w:val="single" w:sz="4" w:space="0" w:color="000000"/>
               <w:left w:val="single" w:sz="4" w:space="0" w:color="000000"/>
@@ -3918,7 +3902,7 @@
         </w:tc>
         <w:tc>
           <w:tcPr>
-            <w:tcW w:w="1439" w:type="dxa"/>
+            <w:tcW w:w="1440" w:type="dxa"/>
             <w:tcBorders>
               <w:top w:val="single" w:sz="4" w:space="0" w:color="000000"/>
               <w:left w:val="single" w:sz="4" w:space="0" w:color="000000"/>
@@ -3944,7 +3928,7 @@
         </w:tc>
         <w:tc>
           <w:tcPr>
-            <w:tcW w:w="1438" w:type="dxa"/>
+            <w:tcW w:w="1437" w:type="dxa"/>
             <w:tcBorders>
               <w:top w:val="single" w:sz="4" w:space="0" w:color="000000"/>
               <w:left w:val="single" w:sz="4" w:space="0" w:color="000000"/>
@@ -3970,7 +3954,7 @@
         </w:tc>
         <w:tc>
           <w:tcPr>
-            <w:tcW w:w="1439" w:type="dxa"/>
+            <w:tcW w:w="1440" w:type="dxa"/>
             <w:tcBorders>
               <w:top w:val="single" w:sz="4" w:space="0" w:color="000000"/>
               <w:left w:val="single" w:sz="4" w:space="0" w:color="000000"/>
@@ -4048,7 +4032,7 @@
         </w:tc>
         <w:tc>
           <w:tcPr>
-            <w:tcW w:w="1437" w:type="dxa"/>
+            <w:tcW w:w="1436" w:type="dxa"/>
             <w:tcBorders>
               <w:top w:val="single" w:sz="4" w:space="0" w:color="000000"/>
               <w:left w:val="single" w:sz="4" w:space="0" w:color="000000"/>
@@ -4155,7 +4139,7 @@
         </w:tc>
         <w:tc>
           <w:tcPr>
-            <w:tcW w:w="1439" w:type="dxa"/>
+            <w:tcW w:w="1440" w:type="dxa"/>
             <w:tcBorders>
               <w:top w:val="single" w:sz="4" w:space="0" w:color="000000"/>
               <w:left w:val="single" w:sz="4" w:space="0" w:color="000000"/>
@@ -4181,7 +4165,7 @@
         </w:tc>
         <w:tc>
           <w:tcPr>
-            <w:tcW w:w="1438" w:type="dxa"/>
+            <w:tcW w:w="1437" w:type="dxa"/>
             <w:tcBorders>
               <w:top w:val="single" w:sz="4" w:space="0" w:color="000000"/>
               <w:left w:val="single" w:sz="4" w:space="0" w:color="000000"/>
@@ -4201,7 +4185,68 @@
             </w:pPr>
             <w:r>
               <w:rPr/>
-              <w:t>24</w:t>
+              <w:t>2</w:t>
+            </w:r>
+            <w:r>
+              <w:rPr/>
+              <w:t>6</w:t>
+            </w:r>
+          </w:p>
+        </w:tc>
+        <w:tc>
+          <w:tcPr>
+            <w:tcW w:w="1440" w:type="dxa"/>
+            <w:tcBorders>
+              <w:top w:val="single" w:sz="4" w:space="0" w:color="000000"/>
+              <w:left w:val="single" w:sz="4" w:space="0" w:color="000000"/>
+              <w:bottom w:val="single" w:sz="4" w:space="0" w:color="000000"/>
+              <w:right w:val="single" w:sz="4" w:space="0" w:color="000000"/>
+            </w:tcBorders>
+          </w:tcPr>
+          <w:p>
+            <w:pPr>
+              <w:pStyle w:val="Normal"/>
+              <w:widowControl w:val="false"/>
+              <w:spacing w:before="0" w:after="200"/>
+              <w:rPr>
+                <w:sz w:val="24"/>
+                <w:szCs w:val="24"/>
+              </w:rPr>
+            </w:pPr>
+            <w:r>
+              <w:rPr>
+                <w:sz w:val="24"/>
+                <w:szCs w:val="24"/>
+              </w:rPr>
+              <w:t>22</w:t>
+            </w:r>
+          </w:p>
+        </w:tc>
+        <w:tc>
+          <w:tcPr>
+            <w:tcW w:w="1440" w:type="dxa"/>
+            <w:tcBorders>
+              <w:top w:val="single" w:sz="4" w:space="0" w:color="000000"/>
+              <w:left w:val="single" w:sz="4" w:space="0" w:color="000000"/>
+              <w:bottom w:val="single" w:sz="4" w:space="0" w:color="000000"/>
+              <w:right w:val="single" w:sz="4" w:space="0" w:color="000000"/>
+            </w:tcBorders>
+          </w:tcPr>
+          <w:p>
+            <w:pPr>
+              <w:pStyle w:val="Normal"/>
+              <w:widowControl w:val="false"/>
+              <w:spacing w:before="0" w:after="200"/>
+              <w:rPr>
+                <w:sz w:val="24"/>
+                <w:szCs w:val="24"/>
+              </w:rPr>
+            </w:pPr>
+            <w:r>
+              <w:rPr>
+                <w:sz w:val="24"/>
+                <w:szCs w:val="24"/>
+              </w:rPr>
             </w:r>
           </w:p>
         </w:tc>
@@ -4226,82 +4271,38 @@
               </w:rPr>
             </w:pPr>
             <w:r>
-              <w:rPr/>
-            </w:r>
-          </w:p>
-        </w:tc>
-        <w:tc>
-          <w:tcPr>
-            <w:tcW w:w="1440" w:type="dxa"/>
-            <w:tcBorders>
-              <w:top w:val="single" w:sz="4" w:space="0" w:color="000000"/>
-              <w:left w:val="single" w:sz="4" w:space="0" w:color="000000"/>
-              <w:bottom w:val="single" w:sz="4" w:space="0" w:color="000000"/>
-              <w:right w:val="single" w:sz="4" w:space="0" w:color="000000"/>
-            </w:tcBorders>
-          </w:tcPr>
-          <w:p>
-            <w:pPr>
-              <w:pStyle w:val="Normal"/>
-              <w:widowControl w:val="false"/>
-              <w:spacing w:before="0" w:after="200"/>
-              <w:rPr>
-                <w:sz w:val="24"/>
-                <w:szCs w:val="24"/>
-              </w:rPr>
-            </w:pPr>
-            <w:r>
-              <w:rPr/>
-            </w:r>
-          </w:p>
-        </w:tc>
-        <w:tc>
-          <w:tcPr>
-            <w:tcW w:w="1439" w:type="dxa"/>
-            <w:tcBorders>
-              <w:top w:val="single" w:sz="4" w:space="0" w:color="000000"/>
-              <w:left w:val="single" w:sz="4" w:space="0" w:color="000000"/>
-              <w:bottom w:val="single" w:sz="4" w:space="0" w:color="000000"/>
-              <w:right w:val="single" w:sz="4" w:space="0" w:color="000000"/>
-            </w:tcBorders>
-          </w:tcPr>
-          <w:p>
-            <w:pPr>
-              <w:pStyle w:val="Normal"/>
-              <w:widowControl w:val="false"/>
-              <w:spacing w:before="0" w:after="200"/>
-              <w:rPr>
-                <w:sz w:val="24"/>
-                <w:szCs w:val="24"/>
-              </w:rPr>
-            </w:pPr>
-            <w:r>
-              <w:rPr/>
-            </w:r>
-          </w:p>
-        </w:tc>
-        <w:tc>
-          <w:tcPr>
-            <w:tcW w:w="1437" w:type="dxa"/>
-            <w:tcBorders>
-              <w:top w:val="single" w:sz="4" w:space="0" w:color="000000"/>
-              <w:left w:val="single" w:sz="4" w:space="0" w:color="000000"/>
-              <w:bottom w:val="single" w:sz="4" w:space="0" w:color="000000"/>
-              <w:right w:val="single" w:sz="4" w:space="0" w:color="000000"/>
-            </w:tcBorders>
-          </w:tcPr>
-          <w:p>
-            <w:pPr>
-              <w:pStyle w:val="Normal"/>
-              <w:widowControl w:val="false"/>
-              <w:spacing w:before="0" w:after="200"/>
-              <w:rPr>
-                <w:sz w:val="24"/>
-                <w:szCs w:val="24"/>
-              </w:rPr>
-            </w:pPr>
-            <w:r>
-              <w:rPr/>
+              <w:rPr>
+                <w:sz w:val="24"/>
+                <w:szCs w:val="24"/>
+              </w:rPr>
+            </w:r>
+          </w:p>
+        </w:tc>
+        <w:tc>
+          <w:tcPr>
+            <w:tcW w:w="1436" w:type="dxa"/>
+            <w:tcBorders>
+              <w:top w:val="single" w:sz="4" w:space="0" w:color="000000"/>
+              <w:left w:val="single" w:sz="4" w:space="0" w:color="000000"/>
+              <w:bottom w:val="single" w:sz="4" w:space="0" w:color="000000"/>
+              <w:right w:val="single" w:sz="4" w:space="0" w:color="000000"/>
+            </w:tcBorders>
+          </w:tcPr>
+          <w:p>
+            <w:pPr>
+              <w:pStyle w:val="Normal"/>
+              <w:widowControl w:val="false"/>
+              <w:spacing w:before="0" w:after="200"/>
+              <w:rPr>
+                <w:sz w:val="24"/>
+                <w:szCs w:val="24"/>
+              </w:rPr>
+            </w:pPr>
+            <w:r>
+              <w:rPr>
+                <w:sz w:val="24"/>
+                <w:szCs w:val="24"/>
+              </w:rPr>
             </w:r>
           </w:p>
         </w:tc>
@@ -4310,7 +4311,6 @@
     <w:p>
       <w:pPr>
         <w:pStyle w:val="Normal"/>
-        <w:pBdr/>
         <w:spacing w:before="0" w:after="200"/>
         <w:rPr>
           <w:color w:val="000000"/>
@@ -4733,6 +4733,7 @@
     <w:qFormat/>
     <w:pPr>
       <w:widowControl/>
+      <w:suppressAutoHyphens w:val="true"/>
       <w:bidi w:val="0"/>
       <w:spacing w:lineRule="auto" w:line="276" w:before="0" w:after="200"/>
       <w:jc w:val="left"/>

</xml_diff>

<commit_message>
Updated agile tracking sheet for P6
</commit_message>
<xml_diff>
--- a/Writeup/AgileTrackingSheet.docx
+++ b/Writeup/AgileTrackingSheet.docx
@@ -1,30 +1,19 @@
 
 <file path=word/document.xml><?xml version="1.0" encoding="utf-8"?>
-<w:document xmlns:o="urn:schemas-microsoft-com:office:office" xmlns:r="http://schemas.openxmlformats.org/officeDocument/2006/relationships" xmlns:v="urn:schemas-microsoft-com:vml" xmlns:w="http://schemas.openxmlformats.org/wordprocessingml/2006/main" xmlns:w10="urn:schemas-microsoft-com:office:word" xmlns:wp="http://schemas.openxmlformats.org/drawingml/2006/wordprocessingDrawing" xmlns:wps="http://schemas.microsoft.com/office/word/2010/wordprocessingShape" xmlns:wpg="http://schemas.microsoft.com/office/word/2010/wordprocessingGroup" xmlns:mc="http://schemas.openxmlformats.org/markup-compatibility/2006" xmlns:wp14="http://schemas.microsoft.com/office/word/2010/wordprocessingDrawing" xmlns:w14="http://schemas.microsoft.com/office/word/2010/wordml" mc:Ignorable="w14 wp14">
+<w:document xmlns:wpc="http://schemas.microsoft.com/office/word/2010/wordprocessingCanvas" xmlns:cx="http://schemas.microsoft.com/office/drawing/2014/chartex" xmlns:cx1="http://schemas.microsoft.com/office/drawing/2015/9/8/chartex" xmlns:cx2="http://schemas.microsoft.com/office/drawing/2015/10/21/chartex" xmlns:cx3="http://schemas.microsoft.com/office/drawing/2016/5/9/chartex" xmlns:cx4="http://schemas.microsoft.com/office/drawing/2016/5/10/chartex" xmlns:cx5="http://schemas.microsoft.com/office/drawing/2016/5/11/chartex" xmlns:cx6="http://schemas.microsoft.com/office/drawing/2016/5/12/chartex" xmlns:cx7="http://schemas.microsoft.com/office/drawing/2016/5/13/chartex" xmlns:cx8="http://schemas.microsoft.com/office/drawing/2016/5/14/chartex" xmlns:mc="http://schemas.openxmlformats.org/markup-compatibility/2006" xmlns:aink="http://schemas.microsoft.com/office/drawing/2016/ink" xmlns:am3d="http://schemas.microsoft.com/office/drawing/2017/model3d" xmlns:o="urn:schemas-microsoft-com:office:office" xmlns:r="http://schemas.openxmlformats.org/officeDocument/2006/relationships" xmlns:m="http://schemas.openxmlformats.org/officeDocument/2006/math" xmlns:v="urn:schemas-microsoft-com:vml" xmlns:wp14="http://schemas.microsoft.com/office/word/2010/wordprocessingDrawing" xmlns:wp="http://schemas.openxmlformats.org/drawingml/2006/wordprocessingDrawing" xmlns:w10="urn:schemas-microsoft-com:office:word" xmlns:w="http://schemas.openxmlformats.org/wordprocessingml/2006/main" xmlns:w14="http://schemas.microsoft.com/office/word/2010/wordml" xmlns:w15="http://schemas.microsoft.com/office/word/2012/wordml" xmlns:w16cex="http://schemas.microsoft.com/office/word/2018/wordml/cex" xmlns:w16cid="http://schemas.microsoft.com/office/word/2016/wordml/cid" xmlns:w16="http://schemas.microsoft.com/office/word/2018/wordml" xmlns:w16sdtdh="http://schemas.microsoft.com/office/word/2020/wordml/sdtdatahash" xmlns:w16se="http://schemas.microsoft.com/office/word/2015/wordml/symex" xmlns:wpg="http://schemas.microsoft.com/office/word/2010/wordprocessingGroup" xmlns:wpi="http://schemas.microsoft.com/office/word/2010/wordprocessingInk" xmlns:wne="http://schemas.microsoft.com/office/word/2006/wordml" xmlns:wps="http://schemas.microsoft.com/office/word/2010/wordprocessingShape" mc:Ignorable="w14 w15 w16se w16cid w16 w16cex w16sdtdh wp14">
   <w:body>
     <w:p>
       <w:pPr>
-        <w:pStyle w:val="Normal"/>
         <w:jc w:val="right"/>
-        <w:rPr/>
       </w:pPr>
-      <w:r>
-        <w:rPr/>
-      </w:r>
     </w:p>
     <w:p>
       <w:pPr>
-        <w:pStyle w:val="Normal"/>
         <w:jc w:val="right"/>
-        <w:rPr/>
       </w:pPr>
-      <w:r>
-        <w:rPr/>
-      </w:r>
     </w:p>
     <w:p>
       <w:pPr>
-        <w:pStyle w:val="Normal"/>
         <w:jc w:val="right"/>
         <w:rPr>
           <w:sz w:val="32"/>
@@ -41,7 +30,6 @@
     </w:p>
     <w:p>
       <w:pPr>
-        <w:pStyle w:val="Normal"/>
         <w:jc w:val="right"/>
         <w:rPr>
           <w:sz w:val="32"/>
@@ -58,7 +46,6 @@
     </w:p>
     <w:p>
       <w:pPr>
-        <w:pStyle w:val="Normal"/>
         <w:jc w:val="right"/>
         <w:rPr>
           <w:sz w:val="24"/>
@@ -75,7 +62,6 @@
     </w:p>
     <w:p>
       <w:pPr>
-        <w:pStyle w:val="Normal"/>
         <w:jc w:val="right"/>
         <w:rPr>
           <w:sz w:val="24"/>
@@ -87,12 +73,25 @@
           <w:sz w:val="24"/>
           <w:szCs w:val="24"/>
         </w:rPr>
-        <w:t>Date 3/31/2021</w:t>
+        <w:t>Date 4</w:t>
+      </w:r>
+      <w:r>
+        <w:rPr>
+          <w:sz w:val="24"/>
+          <w:szCs w:val="24"/>
+        </w:rPr>
+        <w:t>/23</w:t>
+      </w:r>
+      <w:r>
+        <w:rPr>
+          <w:sz w:val="24"/>
+          <w:szCs w:val="24"/>
+        </w:rPr>
+        <w:t>/2021</w:t>
       </w:r>
     </w:p>
     <w:p>
       <w:pPr>
-        <w:pStyle w:val="Normal"/>
         <w:jc w:val="right"/>
         <w:rPr>
           <w:sz w:val="24"/>
@@ -109,71 +108,42 @@
     </w:p>
     <w:p>
       <w:pPr>
-        <w:pStyle w:val="Normal"/>
         <w:jc w:val="right"/>
         <w:rPr>
           <w:sz w:val="24"/>
           <w:szCs w:val="24"/>
         </w:rPr>
       </w:pPr>
-      <w:r>
-        <w:rPr>
-          <w:sz w:val="24"/>
-          <w:szCs w:val="24"/>
-        </w:rPr>
-      </w:r>
     </w:p>
     <w:p>
       <w:pPr>
-        <w:pStyle w:val="Normal"/>
         <w:jc w:val="right"/>
         <w:rPr>
           <w:sz w:val="24"/>
           <w:szCs w:val="24"/>
         </w:rPr>
       </w:pPr>
-      <w:r>
-        <w:rPr>
-          <w:sz w:val="24"/>
-          <w:szCs w:val="24"/>
-        </w:rPr>
-      </w:r>
     </w:p>
     <w:p>
       <w:pPr>
-        <w:pStyle w:val="Normal"/>
         <w:jc w:val="right"/>
         <w:rPr>
           <w:sz w:val="24"/>
           <w:szCs w:val="24"/>
         </w:rPr>
       </w:pPr>
-      <w:r>
-        <w:rPr>
-          <w:sz w:val="24"/>
-          <w:szCs w:val="24"/>
-        </w:rPr>
-      </w:r>
     </w:p>
     <w:p>
       <w:pPr>
-        <w:pStyle w:val="Normal"/>
         <w:jc w:val="right"/>
         <w:rPr>
           <w:sz w:val="24"/>
           <w:szCs w:val="24"/>
         </w:rPr>
       </w:pPr>
-      <w:r>
-        <w:rPr>
-          <w:sz w:val="24"/>
-          <w:szCs w:val="24"/>
-        </w:rPr>
-      </w:r>
     </w:p>
     <w:p>
       <w:pPr>
-        <w:pStyle w:val="Normal"/>
         <w:jc w:val="right"/>
         <w:rPr>
           <w:sz w:val="24"/>
@@ -190,7 +160,6 @@
     </w:p>
     <w:p>
       <w:pPr>
-        <w:pStyle w:val="Normal"/>
         <w:jc w:val="right"/>
         <w:rPr>
           <w:sz w:val="24"/>
@@ -207,7 +176,6 @@
     </w:p>
     <w:p>
       <w:pPr>
-        <w:pStyle w:val="Normal"/>
         <w:jc w:val="right"/>
         <w:rPr>
           <w:sz w:val="24"/>
@@ -224,7 +192,6 @@
     </w:p>
     <w:p>
       <w:pPr>
-        <w:pStyle w:val="Normal"/>
         <w:jc w:val="right"/>
         <w:rPr>
           <w:sz w:val="24"/>
@@ -241,53 +208,36 @@
     </w:p>
     <w:p>
       <w:pPr>
-        <w:pStyle w:val="Normal"/>
         <w:jc w:val="right"/>
         <w:rPr>
           <w:sz w:val="24"/>
           <w:szCs w:val="24"/>
         </w:rPr>
       </w:pPr>
-      <w:r>
-        <w:rPr>
-          <w:sz w:val="24"/>
-          <w:szCs w:val="24"/>
-        </w:rPr>
-      </w:r>
     </w:p>
     <w:p>
       <w:pPr>
-        <w:sectPr>
-          <w:type w:val="nextPage"/>
-          <w:pgSz w:w="12240" w:h="15840"/>
-          <w:pgMar w:left="1440" w:right="1440" w:header="0" w:top="1440" w:footer="0" w:bottom="1440" w:gutter="0"/>
-          <w:pgNumType w:start="1" w:fmt="decimal"/>
-          <w:formProt w:val="false"/>
-          <w:textDirection w:val="lrTb"/>
-          <w:docGrid w:type="default" w:linePitch="100" w:charSpace="4096"/>
-        </w:sectPr>
-        <w:pStyle w:val="Normal"/>
         <w:jc w:val="right"/>
         <w:rPr>
           <w:sz w:val="24"/>
           <w:szCs w:val="24"/>
         </w:rPr>
+        <w:sectPr>
+          <w:pgSz w:w="12240" w:h="15840"/>
+          <w:pgMar w:top="1440" w:right="1440" w:bottom="1440" w:left="1440" w:header="0" w:footer="0" w:gutter="0"/>
+          <w:pgNumType w:start="1"/>
+          <w:cols w:space="720"/>
+          <w:formProt w:val="0"/>
+          <w:docGrid w:linePitch="100" w:charSpace="4096"/>
+        </w:sectPr>
       </w:pPr>
-      <w:r>
-        <w:rPr>
-          <w:sz w:val="24"/>
-          <w:szCs w:val="24"/>
-        </w:rPr>
-      </w:r>
     </w:p>
     <w:p>
       <w:pPr>
-        <w:pStyle w:val="Normal"/>
-        <w:keepNext w:val="true"/>
-        <w:spacing w:lineRule="auto" w:line="240"/>
+        <w:keepNext/>
+        <w:spacing w:line="240" w:lineRule="auto"/>
         <w:jc w:val="center"/>
         <w:rPr>
-          <w:b/>
           <w:b/>
           <w:color w:val="244061"/>
           <w:sz w:val="20"/>
@@ -301,26 +251,19 @@
           <w:sz w:val="20"/>
           <w:szCs w:val="20"/>
         </w:rPr>
+        <w:lastRenderedPageBreak/>
         <w:t>Table 1: User Story Summary</w:t>
       </w:r>
     </w:p>
     <w:tbl>
       <w:tblPr>
-        <w:tblStyle w:val="a"/>
         <w:tblW w:w="12950" w:type="dxa"/>
         <w:jc w:val="center"/>
-        <w:tblInd w:w="0" w:type="dxa"/>
         <w:tblLayout w:type="fixed"/>
-        <w:tblCellMar>
-          <w:top w:w="0" w:type="dxa"/>
-          <w:left w:w="108" w:type="dxa"/>
-          <w:bottom w:w="0" w:type="dxa"/>
-          <w:right w:w="108" w:type="dxa"/>
-        </w:tblCellMar>
-        <w:tblLook w:val="0400" w:noHBand="0" w:noVBand="1" w:firstColumn="0" w:lastRow="0" w:lastColumn="0" w:firstRow="0"/>
+        <w:tblLook w:val="0400" w:firstRow="0" w:lastRow="0" w:firstColumn="0" w:lastColumn="0" w:noHBand="0" w:noVBand="1"/>
       </w:tblPr>
       <w:tblGrid>
-        <w:gridCol w:w="805"/>
+        <w:gridCol w:w="806"/>
         <w:gridCol w:w="4293"/>
         <w:gridCol w:w="4299"/>
         <w:gridCol w:w="1225"/>
@@ -328,7 +271,9 @@
         <w:gridCol w:w="1367"/>
       </w:tblGrid>
       <w:tr>
-        <w:trPr/>
+        <w:trPr>
+          <w:jc w:val="center"/>
+        </w:trPr>
         <w:tc>
           <w:tcPr>
             <w:tcW w:w="805" w:type="dxa"/>
@@ -342,10 +287,8 @@
           </w:tcPr>
           <w:p>
             <w:pPr>
-              <w:pStyle w:val="Normal"/>
-              <w:widowControl w:val="false"/>
-              <w:rPr>
-                <w:b/>
+              <w:widowControl w:val="0"/>
+              <w:rPr>
                 <w:b/>
                 <w:sz w:val="24"/>
                 <w:szCs w:val="24"/>
@@ -362,11 +305,8 @@
           </w:p>
           <w:p>
             <w:pPr>
-              <w:pStyle w:val="Normal"/>
-              <w:widowControl w:val="false"/>
-              <w:spacing w:before="0" w:after="200"/>
-              <w:rPr>
-                <w:b/>
+              <w:widowControl w:val="0"/>
+              <w:rPr>
                 <w:b/>
                 <w:sz w:val="24"/>
                 <w:szCs w:val="24"/>
@@ -395,10 +335,8 @@
           </w:tcPr>
           <w:p>
             <w:pPr>
-              <w:pStyle w:val="Normal"/>
-              <w:widowControl w:val="false"/>
-              <w:rPr>
-                <w:b/>
+              <w:widowControl w:val="0"/>
+              <w:rPr>
                 <w:b/>
                 <w:sz w:val="24"/>
                 <w:szCs w:val="24"/>
@@ -415,11 +353,8 @@
           </w:p>
           <w:p>
             <w:pPr>
-              <w:pStyle w:val="Normal"/>
-              <w:widowControl w:val="false"/>
-              <w:spacing w:before="0" w:after="200"/>
-              <w:rPr>
-                <w:b/>
+              <w:widowControl w:val="0"/>
+              <w:rPr>
                 <w:b/>
                 <w:sz w:val="24"/>
                 <w:szCs w:val="24"/>
@@ -448,10 +383,8 @@
           </w:tcPr>
           <w:p>
             <w:pPr>
-              <w:pStyle w:val="Normal"/>
-              <w:widowControl w:val="false"/>
-              <w:rPr>
-                <w:b/>
+              <w:widowControl w:val="0"/>
+              <w:rPr>
                 <w:b/>
                 <w:sz w:val="24"/>
                 <w:szCs w:val="24"/>
@@ -468,11 +401,8 @@
           </w:p>
           <w:p>
             <w:pPr>
-              <w:pStyle w:val="Normal"/>
-              <w:widowControl w:val="false"/>
-              <w:spacing w:before="0" w:after="200"/>
-              <w:rPr>
-                <w:b/>
+              <w:widowControl w:val="0"/>
+              <w:rPr>
                 <w:b/>
                 <w:sz w:val="24"/>
                 <w:szCs w:val="24"/>
@@ -501,10 +431,8 @@
           </w:tcPr>
           <w:p>
             <w:pPr>
-              <w:pStyle w:val="Normal"/>
-              <w:widowControl w:val="false"/>
-              <w:rPr>
-                <w:b/>
+              <w:widowControl w:val="0"/>
+              <w:rPr>
                 <w:b/>
                 <w:sz w:val="24"/>
                 <w:szCs w:val="24"/>
@@ -521,10 +449,8 @@
           </w:p>
           <w:p>
             <w:pPr>
-              <w:pStyle w:val="Normal"/>
-              <w:widowControl w:val="false"/>
-              <w:rPr>
-                <w:b/>
+              <w:widowControl w:val="0"/>
+              <w:rPr>
                 <w:b/>
                 <w:sz w:val="24"/>
                 <w:szCs w:val="24"/>
@@ -541,11 +467,8 @@
           </w:p>
           <w:p>
             <w:pPr>
-              <w:pStyle w:val="Normal"/>
-              <w:widowControl w:val="false"/>
-              <w:spacing w:before="0" w:after="200"/>
-              <w:rPr>
-                <w:b/>
+              <w:widowControl w:val="0"/>
+              <w:rPr>
                 <w:b/>
                 <w:sz w:val="24"/>
                 <w:szCs w:val="24"/>
@@ -574,11 +497,8 @@
           </w:tcPr>
           <w:p>
             <w:pPr>
-              <w:pStyle w:val="Normal"/>
-              <w:widowControl w:val="false"/>
-              <w:spacing w:before="0" w:after="200"/>
-              <w:rPr>
-                <w:b/>
+              <w:widowControl w:val="0"/>
+              <w:rPr>
                 <w:b/>
                 <w:sz w:val="24"/>
                 <w:szCs w:val="24"/>
@@ -607,10 +527,8 @@
           </w:tcPr>
           <w:p>
             <w:pPr>
-              <w:pStyle w:val="Normal"/>
-              <w:widowControl w:val="false"/>
-              <w:rPr>
-                <w:b/>
+              <w:widowControl w:val="0"/>
+              <w:rPr>
                 <w:b/>
                 <w:sz w:val="24"/>
                 <w:szCs w:val="24"/>
@@ -627,10 +545,8 @@
           </w:p>
           <w:p>
             <w:pPr>
-              <w:pStyle w:val="Normal"/>
-              <w:widowControl w:val="false"/>
-              <w:rPr>
-                <w:b/>
+              <w:widowControl w:val="0"/>
+              <w:rPr>
                 <w:b/>
                 <w:sz w:val="24"/>
                 <w:szCs w:val="24"/>
@@ -647,11 +563,8 @@
           </w:p>
           <w:p>
             <w:pPr>
-              <w:pStyle w:val="Normal"/>
-              <w:widowControl w:val="false"/>
-              <w:spacing w:before="0" w:after="200"/>
-              <w:rPr>
-                <w:b/>
+              <w:widowControl w:val="0"/>
+              <w:rPr>
                 <w:b/>
                 <w:sz w:val="24"/>
                 <w:szCs w:val="24"/>
@@ -669,7 +582,9 @@
         </w:tc>
       </w:tr>
       <w:tr>
-        <w:trPr/>
+        <w:trPr>
+          <w:jc w:val="center"/>
+        </w:trPr>
         <w:tc>
           <w:tcPr>
             <w:tcW w:w="805" w:type="dxa"/>
@@ -682,9 +597,7 @@
           </w:tcPr>
           <w:p>
             <w:pPr>
-              <w:pStyle w:val="Normal"/>
-              <w:widowControl w:val="false"/>
-              <w:spacing w:before="0" w:after="200"/>
+              <w:widowControl w:val="0"/>
               <w:rPr>
                 <w:sz w:val="24"/>
                 <w:szCs w:val="24"/>
@@ -711,20 +624,34 @@
           </w:tcPr>
           <w:p>
             <w:pPr>
-              <w:pStyle w:val="Normal"/>
-              <w:widowControl w:val="false"/>
-              <w:spacing w:before="0" w:after="200"/>
-              <w:rPr>
-                <w:sz w:val="24"/>
-                <w:szCs w:val="24"/>
-              </w:rPr>
-            </w:pPr>
-            <w:r>
-              <w:rPr>
-                <w:sz w:val="24"/>
-                <w:szCs w:val="24"/>
-              </w:rPr>
-              <w:t>As a player I want to see an window with an empty board</w:t>
+              <w:widowControl w:val="0"/>
+              <w:rPr>
+                <w:sz w:val="24"/>
+                <w:szCs w:val="24"/>
+              </w:rPr>
+            </w:pPr>
+            <w:r>
+              <w:rPr>
+                <w:sz w:val="24"/>
+                <w:szCs w:val="24"/>
+              </w:rPr>
+              <w:t xml:space="preserve">As a player I want to see </w:t>
+            </w:r>
+            <w:proofErr w:type="gramStart"/>
+            <w:r>
+              <w:rPr>
+                <w:sz w:val="24"/>
+                <w:szCs w:val="24"/>
+              </w:rPr>
+              <w:t>an</w:t>
+            </w:r>
+            <w:proofErr w:type="gramEnd"/>
+            <w:r>
+              <w:rPr>
+                <w:sz w:val="24"/>
+                <w:szCs w:val="24"/>
+              </w:rPr>
+              <w:t xml:space="preserve"> window with an empty board</w:t>
             </w:r>
           </w:p>
         </w:tc>
@@ -740,9 +667,7 @@
           </w:tcPr>
           <w:p>
             <w:pPr>
-              <w:pStyle w:val="Normal"/>
-              <w:widowControl w:val="false"/>
-              <w:spacing w:before="0" w:after="200"/>
+              <w:widowControl w:val="0"/>
               <w:rPr>
                 <w:sz w:val="24"/>
                 <w:szCs w:val="24"/>
@@ -769,9 +694,7 @@
           </w:tcPr>
           <w:p>
             <w:pPr>
-              <w:pStyle w:val="Normal"/>
-              <w:widowControl w:val="false"/>
-              <w:spacing w:before="0" w:after="200"/>
+              <w:widowControl w:val="0"/>
               <w:rPr>
                 <w:sz w:val="24"/>
                 <w:szCs w:val="24"/>
@@ -798,9 +721,7 @@
           </w:tcPr>
           <w:p>
             <w:pPr>
-              <w:pStyle w:val="Normal"/>
-              <w:widowControl w:val="false"/>
-              <w:spacing w:before="0" w:after="200"/>
+              <w:widowControl w:val="0"/>
               <w:rPr>
                 <w:sz w:val="24"/>
                 <w:szCs w:val="24"/>
@@ -827,9 +748,7 @@
           </w:tcPr>
           <w:p>
             <w:pPr>
-              <w:pStyle w:val="Normal"/>
-              <w:widowControl w:val="false"/>
-              <w:spacing w:before="0" w:after="200"/>
+              <w:widowControl w:val="0"/>
               <w:rPr>
                 <w:sz w:val="24"/>
                 <w:szCs w:val="24"/>
@@ -846,7 +765,9 @@
         </w:tc>
       </w:tr>
       <w:tr>
-        <w:trPr/>
+        <w:trPr>
+          <w:jc w:val="center"/>
+        </w:trPr>
         <w:tc>
           <w:tcPr>
             <w:tcW w:w="805" w:type="dxa"/>
@@ -859,9 +780,7 @@
           </w:tcPr>
           <w:p>
             <w:pPr>
-              <w:pStyle w:val="Normal"/>
-              <w:widowControl w:val="false"/>
-              <w:spacing w:before="0" w:after="200"/>
+              <w:widowControl w:val="0"/>
               <w:rPr>
                 <w:sz w:val="24"/>
                 <w:szCs w:val="24"/>
@@ -888,20 +807,25 @@
           </w:tcPr>
           <w:p>
             <w:pPr>
-              <w:pStyle w:val="Normal"/>
-              <w:widowControl w:val="false"/>
-              <w:spacing w:before="0" w:after="200"/>
-              <w:rPr>
-                <w:sz w:val="24"/>
-                <w:szCs w:val="24"/>
-              </w:rPr>
-            </w:pPr>
-            <w:r>
-              <w:rPr>
-                <w:sz w:val="24"/>
-                <w:szCs w:val="24"/>
-              </w:rPr>
-              <w:t>As a player I want pieces to display on the board</w:t>
+              <w:widowControl w:val="0"/>
+              <w:rPr>
+                <w:sz w:val="24"/>
+                <w:szCs w:val="24"/>
+              </w:rPr>
+            </w:pPr>
+            <w:r>
+              <w:rPr>
+                <w:sz w:val="24"/>
+                <w:szCs w:val="24"/>
+              </w:rPr>
+              <w:t xml:space="preserve">As a player I want pieces to </w:t>
+            </w:r>
+            <w:r>
+              <w:rPr>
+                <w:sz w:val="24"/>
+                <w:szCs w:val="24"/>
+              </w:rPr>
+              <w:t>display on the board</w:t>
             </w:r>
           </w:p>
         </w:tc>
@@ -917,9 +841,7 @@
           </w:tcPr>
           <w:p>
             <w:pPr>
-              <w:pStyle w:val="Normal"/>
-              <w:widowControl w:val="false"/>
-              <w:spacing w:before="0" w:after="200"/>
+              <w:widowControl w:val="0"/>
               <w:rPr>
                 <w:sz w:val="24"/>
                 <w:szCs w:val="24"/>
@@ -946,9 +868,7 @@
           </w:tcPr>
           <w:p>
             <w:pPr>
-              <w:pStyle w:val="Normal"/>
-              <w:widowControl w:val="false"/>
-              <w:spacing w:before="0" w:after="200"/>
+              <w:widowControl w:val="0"/>
               <w:rPr>
                 <w:sz w:val="24"/>
                 <w:szCs w:val="24"/>
@@ -975,9 +895,7 @@
           </w:tcPr>
           <w:p>
             <w:pPr>
-              <w:pStyle w:val="Normal"/>
-              <w:widowControl w:val="false"/>
-              <w:spacing w:before="0" w:after="200"/>
+              <w:widowControl w:val="0"/>
               <w:rPr>
                 <w:sz w:val="24"/>
                 <w:szCs w:val="24"/>
@@ -1004,9 +922,7 @@
           </w:tcPr>
           <w:p>
             <w:pPr>
-              <w:pStyle w:val="Normal"/>
-              <w:widowControl w:val="false"/>
-              <w:spacing w:before="0" w:after="200"/>
+              <w:widowControl w:val="0"/>
               <w:rPr>
                 <w:sz w:val="24"/>
                 <w:szCs w:val="24"/>
@@ -1023,7 +939,9 @@
         </w:tc>
       </w:tr>
       <w:tr>
-        <w:trPr/>
+        <w:trPr>
+          <w:jc w:val="center"/>
+        </w:trPr>
         <w:tc>
           <w:tcPr>
             <w:tcW w:w="805" w:type="dxa"/>
@@ -1036,9 +954,7 @@
           </w:tcPr>
           <w:p>
             <w:pPr>
-              <w:pStyle w:val="Normal"/>
-              <w:widowControl w:val="false"/>
-              <w:spacing w:before="0" w:after="200"/>
+              <w:widowControl w:val="0"/>
               <w:rPr>
                 <w:sz w:val="24"/>
                 <w:szCs w:val="24"/>
@@ -1065,9 +981,7 @@
           </w:tcPr>
           <w:p>
             <w:pPr>
-              <w:pStyle w:val="Normal"/>
-              <w:widowControl w:val="false"/>
-              <w:spacing w:before="0" w:after="200"/>
+              <w:widowControl w:val="0"/>
               <w:rPr>
                 <w:sz w:val="24"/>
                 <w:szCs w:val="24"/>
@@ -1094,9 +1008,7 @@
           </w:tcPr>
           <w:p>
             <w:pPr>
-              <w:pStyle w:val="Normal"/>
-              <w:widowControl w:val="false"/>
-              <w:spacing w:before="0" w:after="200"/>
+              <w:widowControl w:val="0"/>
               <w:rPr>
                 <w:sz w:val="24"/>
                 <w:szCs w:val="24"/>
@@ -1123,9 +1035,7 @@
           </w:tcPr>
           <w:p>
             <w:pPr>
-              <w:pStyle w:val="Normal"/>
-              <w:widowControl w:val="false"/>
-              <w:spacing w:before="0" w:after="200"/>
+              <w:widowControl w:val="0"/>
               <w:rPr>
                 <w:sz w:val="24"/>
                 <w:szCs w:val="24"/>
@@ -1152,9 +1062,7 @@
           </w:tcPr>
           <w:p>
             <w:pPr>
-              <w:pStyle w:val="Normal"/>
-              <w:widowControl w:val="false"/>
-              <w:spacing w:before="0" w:after="200"/>
+              <w:widowControl w:val="0"/>
               <w:rPr>
                 <w:sz w:val="24"/>
                 <w:szCs w:val="24"/>
@@ -1181,26 +1089,26 @@
           </w:tcPr>
           <w:p>
             <w:pPr>
-              <w:pStyle w:val="Normal"/>
-              <w:widowControl w:val="false"/>
-              <w:spacing w:before="0" w:after="200"/>
-              <w:rPr>
-                <w:sz w:val="24"/>
-                <w:szCs w:val="24"/>
-              </w:rPr>
-            </w:pPr>
-            <w:r>
-              <w:rPr>
-                <w:sz w:val="24"/>
-                <w:szCs w:val="24"/>
-              </w:rPr>
-              <w:t>1</w:t>
+              <w:widowControl w:val="0"/>
+              <w:rPr>
+                <w:sz w:val="24"/>
+                <w:szCs w:val="24"/>
+              </w:rPr>
+            </w:pPr>
+            <w:r>
+              <w:rPr>
+                <w:sz w:val="24"/>
+                <w:szCs w:val="24"/>
+              </w:rPr>
+              <w:t>2</w:t>
             </w:r>
           </w:p>
         </w:tc>
       </w:tr>
       <w:tr>
-        <w:trPr/>
+        <w:trPr>
+          <w:jc w:val="center"/>
+        </w:trPr>
         <w:tc>
           <w:tcPr>
             <w:tcW w:w="805" w:type="dxa"/>
@@ -1213,9 +1121,7 @@
           </w:tcPr>
           <w:p>
             <w:pPr>
-              <w:pStyle w:val="Normal"/>
-              <w:widowControl w:val="false"/>
-              <w:spacing w:before="0" w:after="200"/>
+              <w:widowControl w:val="0"/>
               <w:rPr>
                 <w:sz w:val="24"/>
                 <w:szCs w:val="24"/>
@@ -1242,20 +1148,34 @@
           </w:tcPr>
           <w:p>
             <w:pPr>
-              <w:pStyle w:val="Normal"/>
-              <w:widowControl w:val="false"/>
-              <w:spacing w:before="0" w:after="200"/>
-              <w:rPr>
-                <w:sz w:val="24"/>
-                <w:szCs w:val="24"/>
-              </w:rPr>
-            </w:pPr>
-            <w:r>
-              <w:rPr>
-                <w:sz w:val="24"/>
-                <w:szCs w:val="24"/>
-              </w:rPr>
-              <w:t>As a developer I want to be able to load a Rust library from a .dll file</w:t>
+              <w:widowControl w:val="0"/>
+              <w:rPr>
+                <w:sz w:val="24"/>
+                <w:szCs w:val="24"/>
+              </w:rPr>
+            </w:pPr>
+            <w:r>
+              <w:rPr>
+                <w:sz w:val="24"/>
+                <w:szCs w:val="24"/>
+              </w:rPr>
+              <w:t>As a developer I want to be able to load a Rust library from a .</w:t>
+            </w:r>
+            <w:proofErr w:type="spellStart"/>
+            <w:r>
+              <w:rPr>
+                <w:sz w:val="24"/>
+                <w:szCs w:val="24"/>
+              </w:rPr>
+              <w:t>dll</w:t>
+            </w:r>
+            <w:proofErr w:type="spellEnd"/>
+            <w:r>
+              <w:rPr>
+                <w:sz w:val="24"/>
+                <w:szCs w:val="24"/>
+              </w:rPr>
+              <w:t xml:space="preserve"> file</w:t>
             </w:r>
           </w:p>
         </w:tc>
@@ -1271,20 +1191,25 @@
           </w:tcPr>
           <w:p>
             <w:pPr>
-              <w:pStyle w:val="Normal"/>
-              <w:widowControl w:val="false"/>
-              <w:spacing w:before="0" w:after="200"/>
-              <w:rPr>
-                <w:sz w:val="24"/>
-                <w:szCs w:val="24"/>
-              </w:rPr>
-            </w:pPr>
-            <w:r>
-              <w:rPr>
-                <w:sz w:val="24"/>
-                <w:szCs w:val="24"/>
-              </w:rPr>
-              <w:t>Rust hello world compiles to dynamic library and is invokable via JNI</w:t>
+              <w:widowControl w:val="0"/>
+              <w:rPr>
+                <w:sz w:val="24"/>
+                <w:szCs w:val="24"/>
+              </w:rPr>
+            </w:pPr>
+            <w:r>
+              <w:rPr>
+                <w:sz w:val="24"/>
+                <w:szCs w:val="24"/>
+              </w:rPr>
+              <w:t xml:space="preserve">Rust </w:t>
+            </w:r>
+            <w:r>
+              <w:rPr>
+                <w:sz w:val="24"/>
+                <w:szCs w:val="24"/>
+              </w:rPr>
+              <w:t>hello world compiles to dynamic library and is invokable via JNI</w:t>
             </w:r>
           </w:p>
         </w:tc>
@@ -1300,9 +1225,7 @@
           </w:tcPr>
           <w:p>
             <w:pPr>
-              <w:pStyle w:val="Normal"/>
-              <w:widowControl w:val="false"/>
-              <w:spacing w:before="0" w:after="200"/>
+              <w:widowControl w:val="0"/>
               <w:rPr>
                 <w:sz w:val="24"/>
                 <w:szCs w:val="24"/>
@@ -1329,9 +1252,7 @@
           </w:tcPr>
           <w:p>
             <w:pPr>
-              <w:pStyle w:val="Normal"/>
-              <w:widowControl w:val="false"/>
-              <w:spacing w:before="0" w:after="200"/>
+              <w:widowControl w:val="0"/>
               <w:rPr>
                 <w:sz w:val="24"/>
                 <w:szCs w:val="24"/>
@@ -1358,26 +1279,26 @@
           </w:tcPr>
           <w:p>
             <w:pPr>
-              <w:pStyle w:val="Normal"/>
-              <w:widowControl w:val="false"/>
-              <w:spacing w:before="0" w:after="200"/>
-              <w:rPr>
-                <w:sz w:val="24"/>
-                <w:szCs w:val="24"/>
-              </w:rPr>
-            </w:pPr>
-            <w:r>
-              <w:rPr>
-                <w:sz w:val="24"/>
-                <w:szCs w:val="24"/>
-              </w:rPr>
-              <w:t>2</w:t>
+              <w:widowControl w:val="0"/>
+              <w:rPr>
+                <w:sz w:val="24"/>
+                <w:szCs w:val="24"/>
+              </w:rPr>
+            </w:pPr>
+            <w:r>
+              <w:rPr>
+                <w:sz w:val="24"/>
+                <w:szCs w:val="24"/>
+              </w:rPr>
+              <w:t>4</w:t>
             </w:r>
           </w:p>
         </w:tc>
       </w:tr>
       <w:tr>
-        <w:trPr/>
+        <w:trPr>
+          <w:jc w:val="center"/>
+        </w:trPr>
         <w:tc>
           <w:tcPr>
             <w:tcW w:w="805" w:type="dxa"/>
@@ -1390,9 +1311,7 @@
           </w:tcPr>
           <w:p>
             <w:pPr>
-              <w:pStyle w:val="Normal"/>
-              <w:widowControl w:val="false"/>
-              <w:spacing w:before="0" w:after="200"/>
+              <w:widowControl w:val="0"/>
               <w:rPr>
                 <w:sz w:val="24"/>
                 <w:szCs w:val="24"/>
@@ -1419,9 +1338,7 @@
           </w:tcPr>
           <w:p>
             <w:pPr>
-              <w:pStyle w:val="Normal"/>
-              <w:widowControl w:val="false"/>
-              <w:spacing w:before="0" w:after="200"/>
+              <w:widowControl w:val="0"/>
               <w:rPr>
                 <w:sz w:val="24"/>
                 <w:szCs w:val="24"/>
@@ -1448,9 +1365,7 @@
           </w:tcPr>
           <w:p>
             <w:pPr>
-              <w:pStyle w:val="Normal"/>
-              <w:widowControl w:val="false"/>
-              <w:spacing w:before="0" w:after="200"/>
+              <w:widowControl w:val="0"/>
               <w:rPr>
                 <w:sz w:val="24"/>
                 <w:szCs w:val="24"/>
@@ -1477,9 +1392,7 @@
           </w:tcPr>
           <w:p>
             <w:pPr>
-              <w:pStyle w:val="Normal"/>
-              <w:widowControl w:val="false"/>
-              <w:spacing w:before="0" w:after="200"/>
+              <w:widowControl w:val="0"/>
               <w:rPr>
                 <w:sz w:val="24"/>
                 <w:szCs w:val="24"/>
@@ -1506,9 +1419,7 @@
           </w:tcPr>
           <w:p>
             <w:pPr>
-              <w:pStyle w:val="Normal"/>
-              <w:widowControl w:val="false"/>
-              <w:spacing w:before="0" w:after="200"/>
+              <w:widowControl w:val="0"/>
               <w:rPr>
                 <w:sz w:val="24"/>
                 <w:szCs w:val="24"/>
@@ -1535,25 +1446,19 @@
           </w:tcPr>
           <w:p>
             <w:pPr>
-              <w:pStyle w:val="Normal"/>
-              <w:widowControl w:val="false"/>
-              <w:spacing w:before="0" w:after="200"/>
-              <w:rPr>
-                <w:sz w:val="24"/>
-                <w:szCs w:val="24"/>
-              </w:rPr>
-            </w:pPr>
-            <w:r>
-              <w:rPr>
-                <w:sz w:val="24"/>
-                <w:szCs w:val="24"/>
-              </w:rPr>
-            </w:r>
+              <w:widowControl w:val="0"/>
+              <w:rPr>
+                <w:sz w:val="24"/>
+                <w:szCs w:val="24"/>
+              </w:rPr>
+            </w:pPr>
           </w:p>
         </w:tc>
       </w:tr>
       <w:tr>
-        <w:trPr/>
+        <w:trPr>
+          <w:jc w:val="center"/>
+        </w:trPr>
         <w:tc>
           <w:tcPr>
             <w:tcW w:w="805" w:type="dxa"/>
@@ -1566,9 +1471,7 @@
           </w:tcPr>
           <w:p>
             <w:pPr>
-              <w:pStyle w:val="Normal"/>
-              <w:widowControl w:val="false"/>
-              <w:spacing w:before="0" w:after="200"/>
+              <w:widowControl w:val="0"/>
               <w:rPr>
                 <w:sz w:val="24"/>
                 <w:szCs w:val="24"/>
@@ -1595,20 +1498,25 @@
           </w:tcPr>
           <w:p>
             <w:pPr>
-              <w:pStyle w:val="Normal"/>
-              <w:widowControl w:val="false"/>
-              <w:spacing w:before="0" w:after="200"/>
-              <w:rPr>
-                <w:sz w:val="24"/>
-                <w:szCs w:val="24"/>
-              </w:rPr>
-            </w:pPr>
-            <w:r>
-              <w:rPr>
-                <w:sz w:val="24"/>
-                <w:szCs w:val="24"/>
-              </w:rPr>
-              <w:t>As a user I want non check moves to be checked for legality</w:t>
+              <w:widowControl w:val="0"/>
+              <w:rPr>
+                <w:sz w:val="24"/>
+                <w:szCs w:val="24"/>
+              </w:rPr>
+            </w:pPr>
+            <w:r>
+              <w:rPr>
+                <w:sz w:val="24"/>
+                <w:szCs w:val="24"/>
+              </w:rPr>
+              <w:t xml:space="preserve">As a user I want non check moves to </w:t>
+            </w:r>
+            <w:r>
+              <w:rPr>
+                <w:sz w:val="24"/>
+                <w:szCs w:val="24"/>
+              </w:rPr>
+              <w:t>be checked for legality</w:t>
             </w:r>
           </w:p>
         </w:tc>
@@ -1624,9 +1532,7 @@
           </w:tcPr>
           <w:p>
             <w:pPr>
-              <w:pStyle w:val="Normal"/>
-              <w:widowControl w:val="false"/>
-              <w:spacing w:before="0" w:after="200"/>
+              <w:widowControl w:val="0"/>
               <w:rPr>
                 <w:sz w:val="24"/>
                 <w:szCs w:val="24"/>
@@ -1653,9 +1559,7 @@
           </w:tcPr>
           <w:p>
             <w:pPr>
-              <w:pStyle w:val="Normal"/>
-              <w:widowControl w:val="false"/>
-              <w:spacing w:before="0" w:after="200"/>
+              <w:widowControl w:val="0"/>
               <w:rPr>
                 <w:sz w:val="24"/>
                 <w:szCs w:val="24"/>
@@ -1682,9 +1586,7 @@
           </w:tcPr>
           <w:p>
             <w:pPr>
-              <w:pStyle w:val="Normal"/>
-              <w:widowControl w:val="false"/>
-              <w:spacing w:before="0" w:after="200"/>
+              <w:widowControl w:val="0"/>
               <w:rPr>
                 <w:sz w:val="24"/>
                 <w:szCs w:val="24"/>
@@ -1711,25 +1613,19 @@
           </w:tcPr>
           <w:p>
             <w:pPr>
-              <w:pStyle w:val="Normal"/>
-              <w:widowControl w:val="false"/>
-              <w:spacing w:before="0" w:after="200"/>
-              <w:rPr>
-                <w:sz w:val="24"/>
-                <w:szCs w:val="24"/>
-              </w:rPr>
-            </w:pPr>
-            <w:r>
-              <w:rPr>
-                <w:sz w:val="24"/>
-                <w:szCs w:val="24"/>
-              </w:rPr>
-            </w:r>
+              <w:widowControl w:val="0"/>
+              <w:rPr>
+                <w:sz w:val="24"/>
+                <w:szCs w:val="24"/>
+              </w:rPr>
+            </w:pPr>
           </w:p>
         </w:tc>
       </w:tr>
       <w:tr>
-        <w:trPr/>
+        <w:trPr>
+          <w:jc w:val="center"/>
+        </w:trPr>
         <w:tc>
           <w:tcPr>
             <w:tcW w:w="805" w:type="dxa"/>
@@ -1742,9 +1638,7 @@
           </w:tcPr>
           <w:p>
             <w:pPr>
-              <w:pStyle w:val="Normal"/>
-              <w:widowControl w:val="false"/>
-              <w:spacing w:before="0" w:after="200"/>
+              <w:widowControl w:val="0"/>
               <w:rPr>
                 <w:sz w:val="24"/>
                 <w:szCs w:val="24"/>
@@ -1771,9 +1665,7 @@
           </w:tcPr>
           <w:p>
             <w:pPr>
-              <w:pStyle w:val="Normal"/>
-              <w:widowControl w:val="false"/>
-              <w:spacing w:before="0" w:after="200"/>
+              <w:widowControl w:val="0"/>
               <w:rPr>
                 <w:sz w:val="24"/>
                 <w:szCs w:val="24"/>
@@ -1800,20 +1692,25 @@
           </w:tcPr>
           <w:p>
             <w:pPr>
-              <w:pStyle w:val="Normal"/>
-              <w:widowControl w:val="false"/>
-              <w:spacing w:before="0" w:after="200"/>
-              <w:rPr>
-                <w:sz w:val="24"/>
-                <w:szCs w:val="24"/>
-              </w:rPr>
-            </w:pPr>
-            <w:r>
-              <w:rPr>
-                <w:sz w:val="24"/>
-                <w:szCs w:val="24"/>
-              </w:rPr>
-              <w:t>Each turn the AI will generate all legal moves in the position and pick a random one</w:t>
+              <w:widowControl w:val="0"/>
+              <w:rPr>
+                <w:sz w:val="24"/>
+                <w:szCs w:val="24"/>
+              </w:rPr>
+            </w:pPr>
+            <w:r>
+              <w:rPr>
+                <w:sz w:val="24"/>
+                <w:szCs w:val="24"/>
+              </w:rPr>
+              <w:t xml:space="preserve">Each turn the AI </w:t>
+            </w:r>
+            <w:r>
+              <w:rPr>
+                <w:sz w:val="24"/>
+                <w:szCs w:val="24"/>
+              </w:rPr>
+              <w:t>will generate all legal moves in the position and pick a random one</w:t>
             </w:r>
           </w:p>
         </w:tc>
@@ -1829,9 +1726,7 @@
           </w:tcPr>
           <w:p>
             <w:pPr>
-              <w:pStyle w:val="Normal"/>
-              <w:widowControl w:val="false"/>
-              <w:spacing w:before="0" w:after="200"/>
+              <w:widowControl w:val="0"/>
               <w:rPr>
                 <w:sz w:val="24"/>
                 <w:szCs w:val="24"/>
@@ -1858,9 +1753,7 @@
           </w:tcPr>
           <w:p>
             <w:pPr>
-              <w:pStyle w:val="Normal"/>
-              <w:widowControl w:val="false"/>
-              <w:spacing w:before="0" w:after="200"/>
+              <w:widowControl w:val="0"/>
               <w:rPr>
                 <w:sz w:val="24"/>
                 <w:szCs w:val="24"/>
@@ -1887,25 +1780,19 @@
           </w:tcPr>
           <w:p>
             <w:pPr>
-              <w:pStyle w:val="Normal"/>
-              <w:widowControl w:val="false"/>
-              <w:spacing w:before="0" w:after="200"/>
-              <w:rPr>
-                <w:sz w:val="24"/>
-                <w:szCs w:val="24"/>
-              </w:rPr>
-            </w:pPr>
-            <w:r>
-              <w:rPr>
-                <w:sz w:val="24"/>
-                <w:szCs w:val="24"/>
-              </w:rPr>
-            </w:r>
+              <w:widowControl w:val="0"/>
+              <w:rPr>
+                <w:sz w:val="24"/>
+                <w:szCs w:val="24"/>
+              </w:rPr>
+            </w:pPr>
           </w:p>
         </w:tc>
       </w:tr>
       <w:tr>
-        <w:trPr/>
+        <w:trPr>
+          <w:jc w:val="center"/>
+        </w:trPr>
         <w:tc>
           <w:tcPr>
             <w:tcW w:w="805" w:type="dxa"/>
@@ -1918,9 +1805,7 @@
           </w:tcPr>
           <w:p>
             <w:pPr>
-              <w:pStyle w:val="Normal"/>
-              <w:widowControl w:val="false"/>
-              <w:spacing w:before="0" w:after="200"/>
+              <w:widowControl w:val="0"/>
               <w:rPr>
                 <w:sz w:val="24"/>
                 <w:szCs w:val="24"/>
@@ -1947,9 +1832,7 @@
           </w:tcPr>
           <w:p>
             <w:pPr>
-              <w:pStyle w:val="Normal"/>
-              <w:widowControl w:val="false"/>
-              <w:spacing w:before="0" w:after="200"/>
+              <w:widowControl w:val="0"/>
               <w:rPr>
                 <w:sz w:val="24"/>
                 <w:szCs w:val="24"/>
@@ -1976,9 +1859,7 @@
           </w:tcPr>
           <w:p>
             <w:pPr>
-              <w:pStyle w:val="Normal"/>
-              <w:widowControl w:val="false"/>
-              <w:spacing w:before="0" w:after="200"/>
+              <w:widowControl w:val="0"/>
               <w:rPr>
                 <w:sz w:val="24"/>
                 <w:szCs w:val="24"/>
@@ -2005,9 +1886,7 @@
           </w:tcPr>
           <w:p>
             <w:pPr>
-              <w:pStyle w:val="Normal"/>
-              <w:widowControl w:val="false"/>
-              <w:spacing w:before="0" w:after="200"/>
+              <w:widowControl w:val="0"/>
               <w:rPr>
                 <w:sz w:val="24"/>
                 <w:szCs w:val="24"/>
@@ -2034,9 +1913,7 @@
           </w:tcPr>
           <w:p>
             <w:pPr>
-              <w:pStyle w:val="Normal"/>
-              <w:widowControl w:val="false"/>
-              <w:spacing w:before="0" w:after="200"/>
+              <w:widowControl w:val="0"/>
               <w:rPr>
                 <w:sz w:val="24"/>
                 <w:szCs w:val="24"/>
@@ -2063,25 +1940,19 @@
           </w:tcPr>
           <w:p>
             <w:pPr>
-              <w:pStyle w:val="Normal"/>
-              <w:widowControl w:val="false"/>
-              <w:spacing w:before="0" w:after="200"/>
-              <w:rPr>
-                <w:sz w:val="24"/>
-                <w:szCs w:val="24"/>
-              </w:rPr>
-            </w:pPr>
-            <w:r>
-              <w:rPr>
-                <w:sz w:val="24"/>
-                <w:szCs w:val="24"/>
-              </w:rPr>
-            </w:r>
+              <w:widowControl w:val="0"/>
+              <w:rPr>
+                <w:sz w:val="24"/>
+                <w:szCs w:val="24"/>
+              </w:rPr>
+            </w:pPr>
           </w:p>
         </w:tc>
       </w:tr>
       <w:tr>
-        <w:trPr/>
+        <w:trPr>
+          <w:jc w:val="center"/>
+        </w:trPr>
         <w:tc>
           <w:tcPr>
             <w:tcW w:w="805" w:type="dxa"/>
@@ -2094,9 +1965,7 @@
           </w:tcPr>
           <w:p>
             <w:pPr>
-              <w:pStyle w:val="Normal"/>
-              <w:widowControl w:val="false"/>
-              <w:spacing w:before="0" w:after="200"/>
+              <w:widowControl w:val="0"/>
               <w:rPr>
                 <w:sz w:val="24"/>
                 <w:szCs w:val="24"/>
@@ -2123,20 +1992,33 @@
           </w:tcPr>
           <w:p>
             <w:pPr>
-              <w:pStyle w:val="Normal"/>
-              <w:widowControl w:val="false"/>
-              <w:spacing w:before="0" w:after="200"/>
-              <w:rPr>
-                <w:sz w:val="24"/>
-                <w:szCs w:val="24"/>
-              </w:rPr>
-            </w:pPr>
-            <w:r>
-              <w:rPr>
-                <w:sz w:val="24"/>
-                <w:szCs w:val="24"/>
-              </w:rPr>
-              <w:t>As a user I want to play against an AI that plays better than random moves</w:t>
+              <w:widowControl w:val="0"/>
+              <w:rPr>
+                <w:sz w:val="24"/>
+                <w:szCs w:val="24"/>
+              </w:rPr>
+            </w:pPr>
+            <w:r>
+              <w:rPr>
+                <w:sz w:val="24"/>
+                <w:szCs w:val="24"/>
+              </w:rPr>
+              <w:t>As a us</w:t>
+            </w:r>
+            <w:r>
+              <w:rPr>
+                <w:sz w:val="24"/>
+                <w:szCs w:val="24"/>
+              </w:rPr>
+              <w:t xml:space="preserve">er I want to play against an AI that </w:t>
+            </w:r>
+            <w:r>
+              <w:rPr>
+                <w:sz w:val="24"/>
+                <w:szCs w:val="24"/>
+              </w:rPr>
+              <w:lastRenderedPageBreak/>
+              <w:t>plays better than random moves</w:t>
             </w:r>
           </w:p>
         </w:tc>
@@ -2152,20 +2034,27 @@
           </w:tcPr>
           <w:p>
             <w:pPr>
-              <w:pStyle w:val="Normal"/>
-              <w:widowControl w:val="false"/>
-              <w:spacing w:before="0" w:after="200"/>
-              <w:rPr>
-                <w:sz w:val="24"/>
-                <w:szCs w:val="24"/>
-              </w:rPr>
-            </w:pPr>
-            <w:r>
-              <w:rPr>
-                <w:sz w:val="24"/>
-                <w:szCs w:val="24"/>
-              </w:rPr>
-              <w:t>Use the minimax algorithm with a piece-value heuristic to pick better than random moves</w:t>
+              <w:widowControl w:val="0"/>
+              <w:rPr>
+                <w:sz w:val="24"/>
+                <w:szCs w:val="24"/>
+              </w:rPr>
+            </w:pPr>
+            <w:r>
+              <w:rPr>
+                <w:sz w:val="24"/>
+                <w:szCs w:val="24"/>
+              </w:rPr>
+              <w:lastRenderedPageBreak/>
+              <w:t>Use the minimax algorithm with a piece-</w:t>
+            </w:r>
+            <w:r>
+              <w:rPr>
+                <w:sz w:val="24"/>
+                <w:szCs w:val="24"/>
+              </w:rPr>
+              <w:lastRenderedPageBreak/>
+              <w:t>value heuristic to pick better than random moves</w:t>
             </w:r>
           </w:p>
         </w:tc>
@@ -2181,19 +2070,18 @@
           </w:tcPr>
           <w:p>
             <w:pPr>
-              <w:pStyle w:val="Normal"/>
-              <w:widowControl w:val="false"/>
-              <w:spacing w:before="0" w:after="200"/>
-              <w:rPr>
-                <w:sz w:val="24"/>
-                <w:szCs w:val="24"/>
-              </w:rPr>
-            </w:pPr>
-            <w:r>
-              <w:rPr>
-                <w:sz w:val="24"/>
-                <w:szCs w:val="24"/>
-              </w:rPr>
+              <w:widowControl w:val="0"/>
+              <w:rPr>
+                <w:sz w:val="24"/>
+                <w:szCs w:val="24"/>
+              </w:rPr>
+            </w:pPr>
+            <w:r>
+              <w:rPr>
+                <w:sz w:val="24"/>
+                <w:szCs w:val="24"/>
+              </w:rPr>
+              <w:lastRenderedPageBreak/>
               <w:t>2</w:t>
             </w:r>
           </w:p>
@@ -2210,9 +2098,7 @@
           </w:tcPr>
           <w:p>
             <w:pPr>
-              <w:pStyle w:val="Normal"/>
-              <w:widowControl w:val="false"/>
-              <w:spacing w:before="0" w:after="200"/>
+              <w:widowControl w:val="0"/>
               <w:rPr>
                 <w:sz w:val="24"/>
                 <w:szCs w:val="24"/>
@@ -2239,25 +2125,19 @@
           </w:tcPr>
           <w:p>
             <w:pPr>
-              <w:pStyle w:val="Normal"/>
-              <w:widowControl w:val="false"/>
-              <w:spacing w:before="0" w:after="200"/>
-              <w:rPr>
-                <w:sz w:val="24"/>
-                <w:szCs w:val="24"/>
-              </w:rPr>
-            </w:pPr>
-            <w:r>
-              <w:rPr>
-                <w:sz w:val="24"/>
-                <w:szCs w:val="24"/>
-              </w:rPr>
-            </w:r>
+              <w:widowControl w:val="0"/>
+              <w:rPr>
+                <w:sz w:val="24"/>
+                <w:szCs w:val="24"/>
+              </w:rPr>
+            </w:pPr>
           </w:p>
         </w:tc>
       </w:tr>
       <w:tr>
-        <w:trPr/>
+        <w:trPr>
+          <w:jc w:val="center"/>
+        </w:trPr>
         <w:tc>
           <w:tcPr>
             <w:tcW w:w="805" w:type="dxa"/>
@@ -2270,9 +2150,7 @@
           </w:tcPr>
           <w:p>
             <w:pPr>
-              <w:pStyle w:val="Normal"/>
-              <w:widowControl w:val="false"/>
-              <w:spacing w:before="0" w:after="200"/>
+              <w:widowControl w:val="0"/>
               <w:rPr>
                 <w:sz w:val="24"/>
                 <w:szCs w:val="24"/>
@@ -2299,9 +2177,7 @@
           </w:tcPr>
           <w:p>
             <w:pPr>
-              <w:pStyle w:val="Normal"/>
-              <w:widowControl w:val="false"/>
-              <w:spacing w:before="0" w:after="200"/>
+              <w:widowControl w:val="0"/>
               <w:rPr>
                 <w:sz w:val="24"/>
                 <w:szCs w:val="24"/>
@@ -2328,20 +2204,25 @@
           </w:tcPr>
           <w:p>
             <w:pPr>
-              <w:pStyle w:val="Normal"/>
-              <w:widowControl w:val="false"/>
-              <w:spacing w:before="0" w:after="200"/>
-              <w:rPr>
-                <w:sz w:val="24"/>
-                <w:szCs w:val="24"/>
-              </w:rPr>
-            </w:pPr>
-            <w:r>
-              <w:rPr>
-                <w:sz w:val="24"/>
-                <w:szCs w:val="24"/>
-              </w:rPr>
-              <w:t>Spend time improving move generation and evaluation performance to increase the AI’s strength</w:t>
+              <w:widowControl w:val="0"/>
+              <w:rPr>
+                <w:sz w:val="24"/>
+                <w:szCs w:val="24"/>
+              </w:rPr>
+            </w:pPr>
+            <w:r>
+              <w:rPr>
+                <w:sz w:val="24"/>
+                <w:szCs w:val="24"/>
+              </w:rPr>
+              <w:t xml:space="preserve">Spend time improving move </w:t>
+            </w:r>
+            <w:r>
+              <w:rPr>
+                <w:sz w:val="24"/>
+                <w:szCs w:val="24"/>
+              </w:rPr>
+              <w:t>generation and evaluation performance to increase the AI’s strength</w:t>
             </w:r>
           </w:p>
         </w:tc>
@@ -2357,9 +2238,7 @@
           </w:tcPr>
           <w:p>
             <w:pPr>
-              <w:pStyle w:val="Normal"/>
-              <w:widowControl w:val="false"/>
-              <w:spacing w:before="0" w:after="200"/>
+              <w:widowControl w:val="0"/>
               <w:rPr>
                 <w:sz w:val="24"/>
                 <w:szCs w:val="24"/>
@@ -2386,9 +2265,7 @@
           </w:tcPr>
           <w:p>
             <w:pPr>
-              <w:pStyle w:val="Normal"/>
-              <w:widowControl w:val="false"/>
-              <w:spacing w:before="0" w:after="200"/>
+              <w:widowControl w:val="0"/>
               <w:rPr>
                 <w:sz w:val="24"/>
                 <w:szCs w:val="24"/>
@@ -2415,25 +2292,19 @@
           </w:tcPr>
           <w:p>
             <w:pPr>
-              <w:pStyle w:val="Normal"/>
-              <w:widowControl w:val="false"/>
-              <w:spacing w:before="0" w:after="200"/>
-              <w:rPr>
-                <w:sz w:val="24"/>
-                <w:szCs w:val="24"/>
-              </w:rPr>
-            </w:pPr>
-            <w:r>
-              <w:rPr>
-                <w:sz w:val="24"/>
-                <w:szCs w:val="24"/>
-              </w:rPr>
-            </w:r>
+              <w:widowControl w:val="0"/>
+              <w:rPr>
+                <w:sz w:val="24"/>
+                <w:szCs w:val="24"/>
+              </w:rPr>
+            </w:pPr>
           </w:p>
         </w:tc>
       </w:tr>
       <w:tr>
-        <w:trPr/>
+        <w:trPr>
+          <w:jc w:val="center"/>
+        </w:trPr>
         <w:tc>
           <w:tcPr>
             <w:tcW w:w="805" w:type="dxa"/>
@@ -2446,9 +2317,7 @@
           </w:tcPr>
           <w:p>
             <w:pPr>
-              <w:pStyle w:val="Normal"/>
-              <w:widowControl w:val="false"/>
-              <w:spacing w:before="0" w:after="200"/>
+              <w:widowControl w:val="0"/>
               <w:rPr>
                 <w:sz w:val="24"/>
                 <w:szCs w:val="24"/>
@@ -2475,9 +2344,7 @@
           </w:tcPr>
           <w:p>
             <w:pPr>
-              <w:pStyle w:val="Normal"/>
-              <w:widowControl w:val="false"/>
-              <w:spacing w:before="0" w:after="200"/>
+              <w:widowControl w:val="0"/>
               <w:rPr>
                 <w:sz w:val="24"/>
                 <w:szCs w:val="24"/>
@@ -2504,20 +2371,34 @@
           </w:tcPr>
           <w:p>
             <w:pPr>
-              <w:pStyle w:val="Normal"/>
-              <w:widowControl w:val="false"/>
-              <w:spacing w:before="0" w:after="200"/>
-              <w:rPr>
-                <w:sz w:val="24"/>
-                <w:szCs w:val="24"/>
-              </w:rPr>
-            </w:pPr>
-            <w:r>
-              <w:rPr>
-                <w:sz w:val="24"/>
-                <w:szCs w:val="24"/>
-              </w:rPr>
-              <w:t>Implement network based games. (optional)</w:t>
+              <w:widowControl w:val="0"/>
+              <w:rPr>
+                <w:sz w:val="24"/>
+                <w:szCs w:val="24"/>
+              </w:rPr>
+            </w:pPr>
+            <w:r>
+              <w:rPr>
+                <w:sz w:val="24"/>
+                <w:szCs w:val="24"/>
+              </w:rPr>
+              <w:t xml:space="preserve">Implement </w:t>
+            </w:r>
+            <w:proofErr w:type="gramStart"/>
+            <w:r>
+              <w:rPr>
+                <w:sz w:val="24"/>
+                <w:szCs w:val="24"/>
+              </w:rPr>
+              <w:t>network based</w:t>
+            </w:r>
+            <w:proofErr w:type="gramEnd"/>
+            <w:r>
+              <w:rPr>
+                <w:sz w:val="24"/>
+                <w:szCs w:val="24"/>
+              </w:rPr>
+              <w:t xml:space="preserve"> games. (optional)</w:t>
             </w:r>
           </w:p>
         </w:tc>
@@ -2533,9 +2414,7 @@
           </w:tcPr>
           <w:p>
             <w:pPr>
-              <w:pStyle w:val="Normal"/>
-              <w:widowControl w:val="false"/>
-              <w:spacing w:before="0" w:after="200"/>
+              <w:widowControl w:val="0"/>
               <w:rPr>
                 <w:sz w:val="24"/>
                 <w:szCs w:val="24"/>
@@ -2562,9 +2441,7 @@
           </w:tcPr>
           <w:p>
             <w:pPr>
-              <w:pStyle w:val="Normal"/>
-              <w:widowControl w:val="false"/>
-              <w:spacing w:before="0" w:after="200"/>
+              <w:widowControl w:val="0"/>
               <w:rPr>
                 <w:sz w:val="24"/>
                 <w:szCs w:val="24"/>
@@ -2591,25 +2468,19 @@
           </w:tcPr>
           <w:p>
             <w:pPr>
-              <w:pStyle w:val="Normal"/>
-              <w:widowControl w:val="false"/>
-              <w:spacing w:before="0" w:after="200"/>
-              <w:rPr>
-                <w:sz w:val="24"/>
-                <w:szCs w:val="24"/>
-              </w:rPr>
-            </w:pPr>
-            <w:r>
-              <w:rPr>
-                <w:sz w:val="24"/>
-                <w:szCs w:val="24"/>
-              </w:rPr>
-            </w:r>
+              <w:widowControl w:val="0"/>
+              <w:rPr>
+                <w:sz w:val="24"/>
+                <w:szCs w:val="24"/>
+              </w:rPr>
+            </w:pPr>
           </w:p>
         </w:tc>
       </w:tr>
       <w:tr>
-        <w:trPr/>
+        <w:trPr>
+          <w:jc w:val="center"/>
+        </w:trPr>
         <w:tc>
           <w:tcPr>
             <w:tcW w:w="805" w:type="dxa"/>
@@ -2622,9 +2493,7 @@
           </w:tcPr>
           <w:p>
             <w:pPr>
-              <w:pStyle w:val="Normal"/>
-              <w:widowControl w:val="false"/>
-              <w:spacing w:before="0" w:after="200"/>
+              <w:widowControl w:val="0"/>
               <w:rPr>
                 <w:sz w:val="24"/>
                 <w:szCs w:val="24"/>
@@ -2651,20 +2520,25 @@
           </w:tcPr>
           <w:p>
             <w:pPr>
-              <w:pStyle w:val="Normal"/>
-              <w:widowControl w:val="false"/>
-              <w:spacing w:before="0" w:after="200"/>
-              <w:rPr>
-                <w:sz w:val="24"/>
-                <w:szCs w:val="24"/>
-              </w:rPr>
-            </w:pPr>
-            <w:r>
-              <w:rPr>
-                <w:sz w:val="24"/>
-                <w:szCs w:val="24"/>
-              </w:rPr>
-              <w:t>As a user I want to be able to run the application in my web browser without having to download anything</w:t>
+              <w:widowControl w:val="0"/>
+              <w:rPr>
+                <w:sz w:val="24"/>
+                <w:szCs w:val="24"/>
+              </w:rPr>
+            </w:pPr>
+            <w:r>
+              <w:rPr>
+                <w:sz w:val="24"/>
+                <w:szCs w:val="24"/>
+              </w:rPr>
+              <w:t xml:space="preserve">As a user I want to be able to </w:t>
+            </w:r>
+            <w:r>
+              <w:rPr>
+                <w:sz w:val="24"/>
+                <w:szCs w:val="24"/>
+              </w:rPr>
+              <w:t>run the application in my web browser without having to download anything</w:t>
             </w:r>
           </w:p>
         </w:tc>
@@ -2680,20 +2554,34 @@
           </w:tcPr>
           <w:p>
             <w:pPr>
-              <w:pStyle w:val="Normal"/>
-              <w:widowControl w:val="false"/>
-              <w:spacing w:before="0" w:after="200"/>
-              <w:rPr>
-                <w:sz w:val="24"/>
-                <w:szCs w:val="24"/>
-              </w:rPr>
-            </w:pPr>
-            <w:r>
-              <w:rPr>
-                <w:sz w:val="24"/>
-                <w:szCs w:val="24"/>
-              </w:rPr>
-              <w:t>Write a rust frontend for the web and compile the project to webassembly for use in website embedding. (optional)</w:t>
+              <w:widowControl w:val="0"/>
+              <w:rPr>
+                <w:sz w:val="24"/>
+                <w:szCs w:val="24"/>
+              </w:rPr>
+            </w:pPr>
+            <w:r>
+              <w:rPr>
+                <w:sz w:val="24"/>
+                <w:szCs w:val="24"/>
+              </w:rPr>
+              <w:t xml:space="preserve">Write a rust frontend for the web and compile the project to </w:t>
+            </w:r>
+            <w:proofErr w:type="spellStart"/>
+            <w:r>
+              <w:rPr>
+                <w:sz w:val="24"/>
+                <w:szCs w:val="24"/>
+              </w:rPr>
+              <w:t>webassembly</w:t>
+            </w:r>
+            <w:proofErr w:type="spellEnd"/>
+            <w:r>
+              <w:rPr>
+                <w:sz w:val="24"/>
+                <w:szCs w:val="24"/>
+              </w:rPr>
+              <w:t xml:space="preserve"> for use in website embedding. (optional)</w:t>
             </w:r>
           </w:p>
         </w:tc>
@@ -2709,9 +2597,7 @@
           </w:tcPr>
           <w:p>
             <w:pPr>
-              <w:pStyle w:val="Normal"/>
-              <w:widowControl w:val="false"/>
-              <w:spacing w:before="0" w:after="200"/>
+              <w:widowControl w:val="0"/>
               <w:rPr>
                 <w:sz w:val="24"/>
                 <w:szCs w:val="24"/>
@@ -2738,9 +2624,7 @@
           </w:tcPr>
           <w:p>
             <w:pPr>
-              <w:pStyle w:val="Normal"/>
-              <w:widowControl w:val="false"/>
-              <w:spacing w:before="0" w:after="200"/>
+              <w:widowControl w:val="0"/>
               <w:rPr>
                 <w:sz w:val="24"/>
                 <w:szCs w:val="24"/>
@@ -2767,48 +2651,31 @@
           </w:tcPr>
           <w:p>
             <w:pPr>
-              <w:pStyle w:val="Normal"/>
-              <w:widowControl w:val="false"/>
-              <w:spacing w:before="0" w:after="200"/>
-              <w:rPr>
-                <w:sz w:val="24"/>
-                <w:szCs w:val="24"/>
-              </w:rPr>
-            </w:pPr>
-            <w:r>
-              <w:rPr>
-                <w:sz w:val="24"/>
-                <w:szCs w:val="24"/>
-              </w:rPr>
-            </w:r>
+              <w:widowControl w:val="0"/>
+              <w:rPr>
+                <w:sz w:val="24"/>
+                <w:szCs w:val="24"/>
+              </w:rPr>
+            </w:pPr>
           </w:p>
         </w:tc>
       </w:tr>
     </w:tbl>
     <w:p>
       <w:pPr>
-        <w:pStyle w:val="Normal"/>
         <w:jc w:val="center"/>
         <w:rPr>
           <w:sz w:val="24"/>
           <w:szCs w:val="24"/>
         </w:rPr>
       </w:pPr>
-      <w:r>
-        <w:rPr>
-          <w:sz w:val="24"/>
-          <w:szCs w:val="24"/>
-        </w:rPr>
-      </w:r>
     </w:p>
     <w:p>
       <w:pPr>
-        <w:pStyle w:val="Normal"/>
-        <w:keepNext w:val="true"/>
-        <w:spacing w:lineRule="auto" w:line="240"/>
+        <w:keepNext/>
+        <w:spacing w:line="240" w:lineRule="auto"/>
         <w:jc w:val="center"/>
         <w:rPr>
-          <w:b/>
           <w:b/>
           <w:color w:val="244061"/>
           <w:sz w:val="20"/>
@@ -2827,27 +2694,21 @@
     </w:p>
     <w:tbl>
       <w:tblPr>
-        <w:tblStyle w:val="a0"/>
         <w:tblW w:w="9895" w:type="dxa"/>
         <w:jc w:val="center"/>
-        <w:tblInd w:w="0" w:type="dxa"/>
         <w:tblLayout w:type="fixed"/>
-        <w:tblCellMar>
-          <w:top w:w="0" w:type="dxa"/>
-          <w:left w:w="108" w:type="dxa"/>
-          <w:bottom w:w="0" w:type="dxa"/>
-          <w:right w:w="108" w:type="dxa"/>
-        </w:tblCellMar>
-        <w:tblLook w:val="0400" w:noHBand="0" w:noVBand="1" w:firstColumn="0" w:lastRow="0" w:lastColumn="0" w:firstRow="0"/>
+        <w:tblLook w:val="0400" w:firstRow="0" w:lastRow="0" w:firstColumn="0" w:lastColumn="0" w:noHBand="0" w:noVBand="1"/>
       </w:tblPr>
       <w:tblGrid>
-        <w:gridCol w:w="1253"/>
+        <w:gridCol w:w="1254"/>
         <w:gridCol w:w="2882"/>
         <w:gridCol w:w="2879"/>
         <w:gridCol w:w="2880"/>
       </w:tblGrid>
       <w:tr>
-        <w:trPr/>
+        <w:trPr>
+          <w:jc w:val="center"/>
+        </w:trPr>
         <w:tc>
           <w:tcPr>
             <w:tcW w:w="1253" w:type="dxa"/>
@@ -2861,11 +2722,8 @@
           </w:tcPr>
           <w:p>
             <w:pPr>
-              <w:pStyle w:val="Normal"/>
-              <w:widowControl w:val="false"/>
-              <w:spacing w:before="0" w:after="200"/>
-              <w:rPr>
-                <w:b/>
+              <w:widowControl w:val="0"/>
+              <w:rPr>
                 <w:b/>
                 <w:sz w:val="24"/>
                 <w:szCs w:val="24"/>
@@ -2894,11 +2752,8 @@
           </w:tcPr>
           <w:p>
             <w:pPr>
-              <w:pStyle w:val="Normal"/>
-              <w:widowControl w:val="false"/>
-              <w:spacing w:before="0" w:after="200"/>
-              <w:rPr>
-                <w:b/>
+              <w:widowControl w:val="0"/>
+              <w:rPr>
                 <w:b/>
                 <w:sz w:val="24"/>
                 <w:szCs w:val="24"/>
@@ -2927,10 +2782,8 @@
           </w:tcPr>
           <w:p>
             <w:pPr>
-              <w:pStyle w:val="Normal"/>
-              <w:widowControl w:val="false"/>
-              <w:rPr>
-                <w:b/>
+              <w:widowControl w:val="0"/>
+              <w:rPr>
                 <w:b/>
                 <w:sz w:val="24"/>
                 <w:szCs w:val="24"/>
@@ -2947,23 +2800,28 @@
           </w:p>
           <w:p>
             <w:pPr>
-              <w:pStyle w:val="Normal"/>
-              <w:widowControl w:val="false"/>
-              <w:spacing w:before="0" w:after="200"/>
-              <w:rPr>
-                <w:b/>
-                <w:b/>
-                <w:sz w:val="24"/>
-                <w:szCs w:val="24"/>
-              </w:rPr>
-            </w:pPr>
-            <w:r>
-              <w:rPr>
-                <w:b/>
-                <w:sz w:val="24"/>
-                <w:szCs w:val="24"/>
-              </w:rPr>
-              <w:t>This Sprint</w:t>
+              <w:widowControl w:val="0"/>
+              <w:rPr>
+                <w:b/>
+                <w:sz w:val="24"/>
+                <w:szCs w:val="24"/>
+              </w:rPr>
+            </w:pPr>
+            <w:r>
+              <w:rPr>
+                <w:b/>
+                <w:sz w:val="24"/>
+                <w:szCs w:val="24"/>
+              </w:rPr>
+              <w:t xml:space="preserve">This </w:t>
+            </w:r>
+            <w:r>
+              <w:rPr>
+                <w:b/>
+                <w:sz w:val="24"/>
+                <w:szCs w:val="24"/>
+              </w:rPr>
+              <w:t>Sprint</w:t>
             </w:r>
           </w:p>
         </w:tc>
@@ -2980,10 +2838,8 @@
           </w:tcPr>
           <w:p>
             <w:pPr>
-              <w:pStyle w:val="Normal"/>
-              <w:widowControl w:val="false"/>
-              <w:rPr>
-                <w:b/>
+              <w:widowControl w:val="0"/>
+              <w:rPr>
                 <w:b/>
                 <w:sz w:val="24"/>
                 <w:szCs w:val="24"/>
@@ -3000,11 +2856,8 @@
           </w:p>
           <w:p>
             <w:pPr>
-              <w:pStyle w:val="Normal"/>
-              <w:widowControl w:val="false"/>
-              <w:spacing w:before="0" w:after="200"/>
-              <w:rPr>
-                <w:b/>
+              <w:widowControl w:val="0"/>
+              <w:rPr>
                 <w:b/>
                 <w:sz w:val="24"/>
                 <w:szCs w:val="24"/>
@@ -3022,7 +2875,9 @@
         </w:tc>
       </w:tr>
       <w:tr>
-        <w:trPr/>
+        <w:trPr>
+          <w:jc w:val="center"/>
+        </w:trPr>
         <w:tc>
           <w:tcPr>
             <w:tcW w:w="1253" w:type="dxa"/>
@@ -3035,9 +2890,7 @@
           </w:tcPr>
           <w:p>
             <w:pPr>
-              <w:pStyle w:val="Normal"/>
-              <w:widowControl w:val="false"/>
-              <w:spacing w:before="0" w:after="200"/>
+              <w:widowControl w:val="0"/>
               <w:rPr>
                 <w:sz w:val="24"/>
                 <w:szCs w:val="24"/>
@@ -3064,9 +2917,7 @@
           </w:tcPr>
           <w:p>
             <w:pPr>
-              <w:pStyle w:val="Normal"/>
-              <w:widowControl w:val="false"/>
-              <w:spacing w:before="0" w:after="200"/>
+              <w:widowControl w:val="0"/>
               <w:rPr>
                 <w:sz w:val="24"/>
                 <w:szCs w:val="24"/>
@@ -3093,9 +2944,7 @@
           </w:tcPr>
           <w:p>
             <w:pPr>
-              <w:pStyle w:val="Normal"/>
-              <w:widowControl w:val="false"/>
-              <w:spacing w:before="0" w:after="200"/>
+              <w:widowControl w:val="0"/>
               <w:rPr>
                 <w:sz w:val="24"/>
                 <w:szCs w:val="24"/>
@@ -3122,26 +2971,42 @@
           </w:tcPr>
           <w:p>
             <w:pPr>
-              <w:pStyle w:val="Normal"/>
-              <w:widowControl w:val="false"/>
-              <w:spacing w:before="0" w:after="200"/>
-              <w:rPr>
-                <w:sz w:val="24"/>
-                <w:szCs w:val="24"/>
-              </w:rPr>
-            </w:pPr>
-            <w:r>
-              <w:rPr>
-                <w:sz w:val="24"/>
-                <w:szCs w:val="24"/>
-              </w:rPr>
-              <w:t>U1,U3</w:t>
+              <w:widowControl w:val="0"/>
+              <w:rPr>
+                <w:sz w:val="24"/>
+                <w:szCs w:val="24"/>
+              </w:rPr>
+            </w:pPr>
+            <w:r>
+              <w:rPr>
+                <w:sz w:val="24"/>
+                <w:szCs w:val="24"/>
+              </w:rPr>
+              <w:t>U</w:t>
+            </w:r>
+            <w:proofErr w:type="gramStart"/>
+            <w:r>
+              <w:rPr>
+                <w:sz w:val="24"/>
+                <w:szCs w:val="24"/>
+              </w:rPr>
+              <w:t>1,U</w:t>
+            </w:r>
+            <w:proofErr w:type="gramEnd"/>
+            <w:r>
+              <w:rPr>
+                <w:sz w:val="24"/>
+                <w:szCs w:val="24"/>
+              </w:rPr>
+              <w:t>3</w:t>
             </w:r>
           </w:p>
         </w:tc>
       </w:tr>
       <w:tr>
-        <w:trPr/>
+        <w:trPr>
+          <w:jc w:val="center"/>
+        </w:trPr>
         <w:tc>
           <w:tcPr>
             <w:tcW w:w="1253" w:type="dxa"/>
@@ -3154,9 +3019,7 @@
           </w:tcPr>
           <w:p>
             <w:pPr>
-              <w:pStyle w:val="Normal"/>
-              <w:widowControl w:val="false"/>
-              <w:spacing w:before="0" w:after="200"/>
+              <w:widowControl w:val="0"/>
               <w:rPr>
                 <w:sz w:val="24"/>
                 <w:szCs w:val="24"/>
@@ -3183,20 +3046,27 @@
           </w:tcPr>
           <w:p>
             <w:pPr>
-              <w:pStyle w:val="Normal"/>
-              <w:widowControl w:val="false"/>
-              <w:spacing w:before="0" w:after="200"/>
-              <w:rPr>
-                <w:sz w:val="24"/>
-                <w:szCs w:val="24"/>
-              </w:rPr>
-            </w:pPr>
-            <w:r>
-              <w:rPr>
-                <w:sz w:val="24"/>
-                <w:szCs w:val="24"/>
-              </w:rPr>
-              <w:t>U2,U4-U12</w:t>
+              <w:widowControl w:val="0"/>
+              <w:rPr>
+                <w:sz w:val="24"/>
+                <w:szCs w:val="24"/>
+              </w:rPr>
+            </w:pPr>
+            <w:proofErr w:type="gramStart"/>
+            <w:r>
+              <w:rPr>
+                <w:sz w:val="24"/>
+                <w:szCs w:val="24"/>
+              </w:rPr>
+              <w:t>U2,U</w:t>
+            </w:r>
+            <w:proofErr w:type="gramEnd"/>
+            <w:r>
+              <w:rPr>
+                <w:sz w:val="24"/>
+                <w:szCs w:val="24"/>
+              </w:rPr>
+              <w:t>4-U12</w:t>
             </w:r>
           </w:p>
         </w:tc>
@@ -3212,20 +3082,27 @@
           </w:tcPr>
           <w:p>
             <w:pPr>
-              <w:pStyle w:val="Normal"/>
-              <w:widowControl w:val="false"/>
-              <w:spacing w:before="0" w:after="200"/>
-              <w:rPr>
-                <w:sz w:val="24"/>
-                <w:szCs w:val="24"/>
-              </w:rPr>
-            </w:pPr>
-            <w:r>
-              <w:rPr>
-                <w:sz w:val="24"/>
-                <w:szCs w:val="24"/>
-              </w:rPr>
-              <w:t>U2,U4-U6</w:t>
+              <w:widowControl w:val="0"/>
+              <w:rPr>
+                <w:sz w:val="24"/>
+                <w:szCs w:val="24"/>
+              </w:rPr>
+            </w:pPr>
+            <w:proofErr w:type="gramStart"/>
+            <w:r>
+              <w:rPr>
+                <w:sz w:val="24"/>
+                <w:szCs w:val="24"/>
+              </w:rPr>
+              <w:t>U2,U</w:t>
+            </w:r>
+            <w:proofErr w:type="gramEnd"/>
+            <w:r>
+              <w:rPr>
+                <w:sz w:val="24"/>
+                <w:szCs w:val="24"/>
+              </w:rPr>
+              <w:t>4</w:t>
             </w:r>
           </w:p>
         </w:tc>
@@ -3241,9 +3118,7 @@
           </w:tcPr>
           <w:p>
             <w:pPr>
-              <w:pStyle w:val="Normal"/>
-              <w:widowControl w:val="false"/>
-              <w:spacing w:before="0" w:after="200"/>
+              <w:widowControl w:val="0"/>
               <w:rPr>
                 <w:sz w:val="24"/>
                 <w:szCs w:val="24"/>
@@ -3260,7 +3135,9 @@
         </w:tc>
       </w:tr>
       <w:tr>
-        <w:trPr/>
+        <w:trPr>
+          <w:jc w:val="center"/>
+        </w:trPr>
         <w:tc>
           <w:tcPr>
             <w:tcW w:w="1253" w:type="dxa"/>
@@ -3273,9 +3150,7 @@
           </w:tcPr>
           <w:p>
             <w:pPr>
-              <w:pStyle w:val="Normal"/>
-              <w:widowControl w:val="false"/>
-              <w:spacing w:before="0" w:after="200"/>
+              <w:widowControl w:val="0"/>
               <w:rPr>
                 <w:sz w:val="24"/>
                 <w:szCs w:val="24"/>
@@ -3302,19 +3177,18 @@
           </w:tcPr>
           <w:p>
             <w:pPr>
-              <w:pStyle w:val="Normal"/>
-              <w:widowControl w:val="false"/>
-              <w:spacing w:before="0" w:after="200"/>
-              <w:rPr>
-                <w:sz w:val="24"/>
-                <w:szCs w:val="24"/>
-              </w:rPr>
-            </w:pPr>
-            <w:r>
-              <w:rPr>
-                <w:sz w:val="24"/>
-                <w:szCs w:val="24"/>
-              </w:rPr>
+              <w:widowControl w:val="0"/>
+              <w:rPr>
+                <w:sz w:val="24"/>
+                <w:szCs w:val="24"/>
+              </w:rPr>
+            </w:pPr>
+            <w:r>
+              <w:rPr>
+                <w:sz w:val="24"/>
+                <w:szCs w:val="24"/>
+              </w:rPr>
+              <w:t>U4-U12</w:t>
             </w:r>
           </w:p>
         </w:tc>
@@ -3330,19 +3204,34 @@
           </w:tcPr>
           <w:p>
             <w:pPr>
-              <w:pStyle w:val="Normal"/>
-              <w:widowControl w:val="false"/>
-              <w:spacing w:before="0" w:after="200"/>
-              <w:rPr>
-                <w:sz w:val="24"/>
-                <w:szCs w:val="24"/>
-              </w:rPr>
-            </w:pPr>
-            <w:r>
-              <w:rPr>
-                <w:sz w:val="24"/>
-                <w:szCs w:val="24"/>
-              </w:rPr>
+              <w:widowControl w:val="0"/>
+              <w:rPr>
+                <w:sz w:val="24"/>
+                <w:szCs w:val="24"/>
+              </w:rPr>
+            </w:pPr>
+            <w:r>
+              <w:rPr>
+                <w:sz w:val="24"/>
+                <w:szCs w:val="24"/>
+              </w:rPr>
+              <w:t>U</w:t>
+            </w:r>
+            <w:proofErr w:type="gramStart"/>
+            <w:r>
+              <w:rPr>
+                <w:sz w:val="24"/>
+                <w:szCs w:val="24"/>
+              </w:rPr>
+              <w:t>4,U</w:t>
+            </w:r>
+            <w:proofErr w:type="gramEnd"/>
+            <w:r>
+              <w:rPr>
+                <w:sz w:val="24"/>
+                <w:szCs w:val="24"/>
+              </w:rPr>
+              <w:t>5</w:t>
             </w:r>
           </w:p>
         </w:tc>
@@ -3358,25 +3247,26 @@
           </w:tcPr>
           <w:p>
             <w:pPr>
-              <w:pStyle w:val="Normal"/>
-              <w:widowControl w:val="false"/>
-              <w:spacing w:before="0" w:after="200"/>
-              <w:rPr>
-                <w:sz w:val="24"/>
-                <w:szCs w:val="24"/>
-              </w:rPr>
-            </w:pPr>
-            <w:r>
-              <w:rPr>
-                <w:sz w:val="24"/>
-                <w:szCs w:val="24"/>
-              </w:rPr>
+              <w:widowControl w:val="0"/>
+              <w:rPr>
+                <w:sz w:val="24"/>
+                <w:szCs w:val="24"/>
+              </w:rPr>
+            </w:pPr>
+            <w:r>
+              <w:rPr>
+                <w:sz w:val="24"/>
+                <w:szCs w:val="24"/>
+              </w:rPr>
+              <w:t>U4</w:t>
             </w:r>
           </w:p>
         </w:tc>
       </w:tr>
       <w:tr>
-        <w:trPr/>
+        <w:trPr>
+          <w:jc w:val="center"/>
+        </w:trPr>
         <w:tc>
           <w:tcPr>
             <w:tcW w:w="1253" w:type="dxa"/>
@@ -3389,9 +3279,7 @@
           </w:tcPr>
           <w:p>
             <w:pPr>
-              <w:pStyle w:val="Normal"/>
-              <w:widowControl w:val="false"/>
-              <w:spacing w:before="0" w:after="200"/>
+              <w:widowControl w:val="0"/>
               <w:rPr>
                 <w:sz w:val="24"/>
                 <w:szCs w:val="24"/>
@@ -3418,20 +3306,12 @@
           </w:tcPr>
           <w:p>
             <w:pPr>
-              <w:pStyle w:val="Normal"/>
-              <w:widowControl w:val="false"/>
-              <w:spacing w:before="0" w:after="200"/>
-              <w:rPr>
-                <w:sz w:val="24"/>
-                <w:szCs w:val="24"/>
-              </w:rPr>
-            </w:pPr>
-            <w:r>
-              <w:rPr>
-                <w:sz w:val="24"/>
-                <w:szCs w:val="24"/>
-              </w:rPr>
-            </w:r>
+              <w:widowControl w:val="0"/>
+              <w:rPr>
+                <w:sz w:val="24"/>
+                <w:szCs w:val="24"/>
+              </w:rPr>
+            </w:pPr>
           </w:p>
         </w:tc>
         <w:tc>
@@ -3446,20 +3326,12 @@
           </w:tcPr>
           <w:p>
             <w:pPr>
-              <w:pStyle w:val="Normal"/>
-              <w:widowControl w:val="false"/>
-              <w:spacing w:before="0" w:after="200"/>
-              <w:rPr>
-                <w:sz w:val="24"/>
-                <w:szCs w:val="24"/>
-              </w:rPr>
-            </w:pPr>
-            <w:r>
-              <w:rPr>
-                <w:sz w:val="24"/>
-                <w:szCs w:val="24"/>
-              </w:rPr>
-            </w:r>
+              <w:widowControl w:val="0"/>
+              <w:rPr>
+                <w:sz w:val="24"/>
+                <w:szCs w:val="24"/>
+              </w:rPr>
+            </w:pPr>
           </w:p>
         </w:tc>
         <w:tc>
@@ -3474,55 +3346,35 @@
           </w:tcPr>
           <w:p>
             <w:pPr>
-              <w:pStyle w:val="Normal"/>
-              <w:widowControl w:val="false"/>
-              <w:spacing w:before="0" w:after="200"/>
-              <w:rPr>
-                <w:sz w:val="24"/>
-                <w:szCs w:val="24"/>
-              </w:rPr>
-            </w:pPr>
-            <w:r>
-              <w:rPr>
-                <w:sz w:val="24"/>
-                <w:szCs w:val="24"/>
-              </w:rPr>
-            </w:r>
+              <w:widowControl w:val="0"/>
+              <w:rPr>
+                <w:sz w:val="24"/>
+                <w:szCs w:val="24"/>
+              </w:rPr>
+            </w:pPr>
           </w:p>
         </w:tc>
       </w:tr>
     </w:tbl>
     <w:p>
       <w:pPr>
-        <w:pStyle w:val="Normal"/>
-        <w:keepNext w:val="true"/>
-        <w:spacing w:lineRule="auto" w:line="240"/>
+        <w:keepNext/>
+        <w:spacing w:line="240" w:lineRule="auto"/>
         <w:jc w:val="center"/>
         <w:rPr>
-          <w:b/>
           <w:b/>
           <w:color w:val="4F81BD"/>
           <w:sz w:val="24"/>
           <w:szCs w:val="24"/>
         </w:rPr>
       </w:pPr>
-      <w:r>
-        <w:rPr>
-          <w:b/>
-          <w:color w:val="4F81BD"/>
-          <w:sz w:val="24"/>
-          <w:szCs w:val="24"/>
-        </w:rPr>
-      </w:r>
     </w:p>
     <w:p>
       <w:pPr>
-        <w:pStyle w:val="Normal"/>
-        <w:keepNext w:val="true"/>
-        <w:spacing w:lineRule="auto" w:line="240"/>
+        <w:keepNext/>
+        <w:spacing w:line="240" w:lineRule="auto"/>
         <w:jc w:val="center"/>
         <w:rPr>
-          <w:b/>
           <w:b/>
           <w:color w:val="244061"/>
           <w:sz w:val="20"/>
@@ -3541,22 +3393,14 @@
     </w:p>
     <w:tbl>
       <w:tblPr>
-        <w:tblStyle w:val="a1"/>
         <w:tblW w:w="12950" w:type="dxa"/>
         <w:jc w:val="center"/>
-        <w:tblInd w:w="0" w:type="dxa"/>
         <w:tblLayout w:type="fixed"/>
-        <w:tblCellMar>
-          <w:top w:w="0" w:type="dxa"/>
-          <w:left w:w="108" w:type="dxa"/>
-          <w:bottom w:w="0" w:type="dxa"/>
-          <w:right w:w="108" w:type="dxa"/>
-        </w:tblCellMar>
-        <w:tblLook w:val="0400" w:noHBand="0" w:noVBand="1" w:firstColumn="0" w:lastRow="0" w:lastColumn="0" w:firstRow="0"/>
+        <w:tblLook w:val="0400" w:firstRow="0" w:lastRow="0" w:firstColumn="0" w:lastColumn="0" w:noHBand="0" w:noVBand="1"/>
       </w:tblPr>
       <w:tblGrid>
-        <w:gridCol w:w="1438"/>
         <w:gridCol w:w="1439"/>
+        <w:gridCol w:w="1440"/>
         <w:gridCol w:w="1439"/>
         <w:gridCol w:w="1440"/>
         <w:gridCol w:w="1437"/>
@@ -3566,7 +3410,9 @@
         <w:gridCol w:w="1436"/>
       </w:tblGrid>
       <w:tr>
-        <w:trPr/>
+        <w:trPr>
+          <w:jc w:val="center"/>
+        </w:trPr>
         <w:tc>
           <w:tcPr>
             <w:tcW w:w="1438" w:type="dxa"/>
@@ -3579,20 +3425,12 @@
           </w:tcPr>
           <w:p>
             <w:pPr>
-              <w:pStyle w:val="Normal"/>
-              <w:widowControl w:val="false"/>
-              <w:spacing w:before="0" w:after="200"/>
-              <w:rPr>
-                <w:sz w:val="24"/>
-                <w:szCs w:val="24"/>
-              </w:rPr>
-            </w:pPr>
-            <w:r>
-              <w:rPr>
-                <w:sz w:val="24"/>
-                <w:szCs w:val="24"/>
-              </w:rPr>
-            </w:r>
+              <w:widowControl w:val="0"/>
+              <w:rPr>
+                <w:sz w:val="24"/>
+                <w:szCs w:val="24"/>
+              </w:rPr>
+            </w:pPr>
           </w:p>
         </w:tc>
         <w:tc>
@@ -3607,11 +3445,8 @@
           </w:tcPr>
           <w:p>
             <w:pPr>
-              <w:pStyle w:val="Normal"/>
-              <w:widowControl w:val="false"/>
-              <w:spacing w:before="0" w:after="200"/>
-              <w:rPr>
-                <w:b/>
+              <w:widowControl w:val="0"/>
+              <w:rPr>
                 <w:b/>
               </w:rPr>
             </w:pPr>
@@ -3635,11 +3470,8 @@
           </w:tcPr>
           <w:p>
             <w:pPr>
-              <w:pStyle w:val="Normal"/>
-              <w:widowControl w:val="false"/>
-              <w:spacing w:before="0" w:after="200"/>
-              <w:rPr>
-                <w:b/>
+              <w:widowControl w:val="0"/>
+              <w:rPr>
                 <w:b/>
               </w:rPr>
             </w:pPr>
@@ -3663,11 +3495,8 @@
           </w:tcPr>
           <w:p>
             <w:pPr>
-              <w:pStyle w:val="Normal"/>
-              <w:widowControl w:val="false"/>
-              <w:spacing w:before="0" w:after="200"/>
-              <w:rPr>
-                <w:b/>
+              <w:widowControl w:val="0"/>
+              <w:rPr>
                 <w:b/>
               </w:rPr>
             </w:pPr>
@@ -3691,11 +3520,8 @@
           </w:tcPr>
           <w:p>
             <w:pPr>
-              <w:pStyle w:val="Normal"/>
-              <w:widowControl w:val="false"/>
-              <w:spacing w:before="0" w:after="200"/>
-              <w:rPr>
-                <w:b/>
+              <w:widowControl w:val="0"/>
+              <w:rPr>
                 <w:b/>
               </w:rPr>
             </w:pPr>
@@ -3719,11 +3545,8 @@
           </w:tcPr>
           <w:p>
             <w:pPr>
-              <w:pStyle w:val="Normal"/>
-              <w:widowControl w:val="false"/>
-              <w:spacing w:before="0" w:after="200"/>
-              <w:rPr>
-                <w:b/>
+              <w:widowControl w:val="0"/>
+              <w:rPr>
                 <w:b/>
               </w:rPr>
             </w:pPr>
@@ -3747,11 +3570,8 @@
           </w:tcPr>
           <w:p>
             <w:pPr>
-              <w:pStyle w:val="Normal"/>
-              <w:widowControl w:val="false"/>
-              <w:spacing w:before="0" w:after="200"/>
-              <w:rPr>
-                <w:b/>
+              <w:widowControl w:val="0"/>
+              <w:rPr>
                 <w:b/>
               </w:rPr>
             </w:pPr>
@@ -3775,11 +3595,8 @@
           </w:tcPr>
           <w:p>
             <w:pPr>
-              <w:pStyle w:val="Normal"/>
-              <w:widowControl w:val="false"/>
-              <w:spacing w:before="0" w:after="200"/>
-              <w:rPr>
-                <w:b/>
+              <w:widowControl w:val="0"/>
+              <w:rPr>
                 <w:b/>
               </w:rPr>
             </w:pPr>
@@ -3803,11 +3620,8 @@
           </w:tcPr>
           <w:p>
             <w:pPr>
-              <w:pStyle w:val="Normal"/>
-              <w:widowControl w:val="false"/>
-              <w:spacing w:before="0" w:after="200"/>
-              <w:rPr>
-                <w:b/>
+              <w:widowControl w:val="0"/>
+              <w:rPr>
                 <w:b/>
               </w:rPr>
             </w:pPr>
@@ -3821,7 +3635,9 @@
         </w:tc>
       </w:tr>
       <w:tr>
-        <w:trPr/>
+        <w:trPr>
+          <w:jc w:val="center"/>
+        </w:trPr>
         <w:tc>
           <w:tcPr>
             <w:tcW w:w="1438" w:type="dxa"/>
@@ -3834,16 +3650,14 @@
           </w:tcPr>
           <w:p>
             <w:pPr>
-              <w:pStyle w:val="Normal"/>
-              <w:widowControl w:val="false"/>
-              <w:spacing w:before="0" w:after="200"/>
-              <w:rPr>
-                <w:sz w:val="24"/>
-                <w:szCs w:val="24"/>
-              </w:rPr>
-            </w:pPr>
-            <w:r>
-              <w:rPr/>
+              <w:widowControl w:val="0"/>
+              <w:rPr>
+                <w:sz w:val="24"/>
+                <w:szCs w:val="24"/>
+              </w:rPr>
+            </w:pPr>
+            <w:r>
+              <w:lastRenderedPageBreak/>
               <w:t>Planned</w:t>
             </w:r>
           </w:p>
@@ -3860,16 +3674,13 @@
           </w:tcPr>
           <w:p>
             <w:pPr>
-              <w:pStyle w:val="Normal"/>
-              <w:widowControl w:val="false"/>
-              <w:spacing w:before="0" w:after="200"/>
-              <w:rPr>
-                <w:sz w:val="24"/>
-                <w:szCs w:val="24"/>
-              </w:rPr>
-            </w:pPr>
-            <w:r>
-              <w:rPr/>
+              <w:widowControl w:val="0"/>
+              <w:rPr>
+                <w:sz w:val="24"/>
+                <w:szCs w:val="24"/>
+              </w:rPr>
+            </w:pPr>
+            <w:r>
               <w:t>30</w:t>
             </w:r>
           </w:p>
@@ -3886,16 +3697,13 @@
           </w:tcPr>
           <w:p>
             <w:pPr>
-              <w:pStyle w:val="Normal"/>
-              <w:widowControl w:val="false"/>
-              <w:spacing w:before="0" w:after="200"/>
-              <w:rPr>
-                <w:sz w:val="24"/>
-                <w:szCs w:val="24"/>
-              </w:rPr>
-            </w:pPr>
-            <w:r>
-              <w:rPr/>
+              <w:widowControl w:val="0"/>
+              <w:rPr>
+                <w:sz w:val="24"/>
+                <w:szCs w:val="24"/>
+              </w:rPr>
+            </w:pPr>
+            <w:r>
               <w:t>30</w:t>
             </w:r>
           </w:p>
@@ -3912,16 +3720,13 @@
           </w:tcPr>
           <w:p>
             <w:pPr>
-              <w:pStyle w:val="Normal"/>
-              <w:widowControl w:val="false"/>
-              <w:spacing w:before="0" w:after="200"/>
-              <w:rPr>
-                <w:sz w:val="24"/>
-                <w:szCs w:val="24"/>
-              </w:rPr>
-            </w:pPr>
-            <w:r>
-              <w:rPr/>
+              <w:widowControl w:val="0"/>
+              <w:rPr>
+                <w:sz w:val="24"/>
+                <w:szCs w:val="24"/>
+              </w:rPr>
+            </w:pPr>
+            <w:r>
               <w:t>25</w:t>
             </w:r>
           </w:p>
@@ -3938,16 +3743,13 @@
           </w:tcPr>
           <w:p>
             <w:pPr>
-              <w:pStyle w:val="Normal"/>
-              <w:widowControl w:val="false"/>
-              <w:spacing w:before="0" w:after="200"/>
-              <w:rPr>
-                <w:sz w:val="24"/>
-                <w:szCs w:val="24"/>
-              </w:rPr>
-            </w:pPr>
-            <w:r>
-              <w:rPr/>
+              <w:widowControl w:val="0"/>
+              <w:rPr>
+                <w:sz w:val="24"/>
+                <w:szCs w:val="24"/>
+              </w:rPr>
+            </w:pPr>
+            <w:r>
               <w:t>21</w:t>
             </w:r>
           </w:p>
@@ -3964,16 +3766,13 @@
           </w:tcPr>
           <w:p>
             <w:pPr>
-              <w:pStyle w:val="Normal"/>
-              <w:widowControl w:val="false"/>
-              <w:spacing w:before="0" w:after="200"/>
-              <w:rPr>
-                <w:sz w:val="24"/>
-                <w:szCs w:val="24"/>
-              </w:rPr>
-            </w:pPr>
-            <w:r>
-              <w:rPr/>
+              <w:widowControl w:val="0"/>
+              <w:rPr>
+                <w:sz w:val="24"/>
+                <w:szCs w:val="24"/>
+              </w:rPr>
+            </w:pPr>
+            <w:r>
               <w:t>16</w:t>
             </w:r>
           </w:p>
@@ -3990,16 +3789,13 @@
           </w:tcPr>
           <w:p>
             <w:pPr>
-              <w:pStyle w:val="Normal"/>
-              <w:widowControl w:val="false"/>
-              <w:spacing w:before="0" w:after="200"/>
-              <w:rPr>
-                <w:sz w:val="24"/>
-                <w:szCs w:val="24"/>
-              </w:rPr>
-            </w:pPr>
-            <w:r>
-              <w:rPr/>
+              <w:widowControl w:val="0"/>
+              <w:rPr>
+                <w:sz w:val="24"/>
+                <w:szCs w:val="24"/>
+              </w:rPr>
+            </w:pPr>
+            <w:r>
               <w:t>11</w:t>
             </w:r>
           </w:p>
@@ -4016,16 +3812,13 @@
           </w:tcPr>
           <w:p>
             <w:pPr>
-              <w:pStyle w:val="Normal"/>
-              <w:widowControl w:val="false"/>
-              <w:spacing w:before="0" w:after="200"/>
-              <w:rPr>
-                <w:sz w:val="24"/>
-                <w:szCs w:val="24"/>
-              </w:rPr>
-            </w:pPr>
-            <w:r>
-              <w:rPr/>
+              <w:widowControl w:val="0"/>
+              <w:rPr>
+                <w:sz w:val="24"/>
+                <w:szCs w:val="24"/>
+              </w:rPr>
+            </w:pPr>
+            <w:r>
               <w:t>6</w:t>
             </w:r>
           </w:p>
@@ -4042,23 +3835,22 @@
           </w:tcPr>
           <w:p>
             <w:pPr>
-              <w:pStyle w:val="Normal"/>
-              <w:widowControl w:val="false"/>
-              <w:spacing w:before="0" w:after="200"/>
-              <w:rPr>
-                <w:sz w:val="24"/>
-                <w:szCs w:val="24"/>
-              </w:rPr>
-            </w:pPr>
-            <w:r>
-              <w:rPr/>
+              <w:widowControl w:val="0"/>
+              <w:rPr>
+                <w:sz w:val="24"/>
+                <w:szCs w:val="24"/>
+              </w:rPr>
+            </w:pPr>
+            <w:r>
               <w:t>0</w:t>
             </w:r>
           </w:p>
         </w:tc>
       </w:tr>
       <w:tr>
-        <w:trPr/>
+        <w:trPr>
+          <w:jc w:val="center"/>
+        </w:trPr>
         <w:tc>
           <w:tcPr>
             <w:tcW w:w="1438" w:type="dxa"/>
@@ -4071,16 +3863,13 @@
           </w:tcPr>
           <w:p>
             <w:pPr>
-              <w:pStyle w:val="Normal"/>
-              <w:widowControl w:val="false"/>
-              <w:spacing w:before="0" w:after="200"/>
-              <w:rPr>
-                <w:sz w:val="24"/>
-                <w:szCs w:val="24"/>
-              </w:rPr>
-            </w:pPr>
-            <w:r>
-              <w:rPr/>
+              <w:widowControl w:val="0"/>
+              <w:rPr>
+                <w:sz w:val="24"/>
+                <w:szCs w:val="24"/>
+              </w:rPr>
+            </w:pPr>
+            <w:r>
               <w:t>Actual</w:t>
             </w:r>
           </w:p>
@@ -4097,16 +3886,13 @@
           </w:tcPr>
           <w:p>
             <w:pPr>
-              <w:pStyle w:val="Normal"/>
-              <w:widowControl w:val="false"/>
-              <w:spacing w:before="0" w:after="200"/>
-              <w:rPr>
-                <w:sz w:val="24"/>
-                <w:szCs w:val="24"/>
-              </w:rPr>
-            </w:pPr>
-            <w:r>
-              <w:rPr/>
+              <w:widowControl w:val="0"/>
+              <w:rPr>
+                <w:sz w:val="24"/>
+                <w:szCs w:val="24"/>
+              </w:rPr>
+            </w:pPr>
+            <w:r>
               <w:t>30</w:t>
             </w:r>
           </w:p>
@@ -4123,16 +3909,13 @@
           </w:tcPr>
           <w:p>
             <w:pPr>
-              <w:pStyle w:val="Normal"/>
-              <w:widowControl w:val="false"/>
-              <w:spacing w:before="0" w:after="200"/>
-              <w:rPr>
-                <w:sz w:val="24"/>
-                <w:szCs w:val="24"/>
-              </w:rPr>
-            </w:pPr>
-            <w:r>
-              <w:rPr/>
+              <w:widowControl w:val="0"/>
+              <w:rPr>
+                <w:sz w:val="24"/>
+                <w:szCs w:val="24"/>
+              </w:rPr>
+            </w:pPr>
+            <w:r>
               <w:t>30</w:t>
             </w:r>
           </w:p>
@@ -4149,16 +3932,13 @@
           </w:tcPr>
           <w:p>
             <w:pPr>
-              <w:pStyle w:val="Normal"/>
-              <w:widowControl w:val="false"/>
-              <w:spacing w:before="0" w:after="200"/>
-              <w:rPr>
-                <w:sz w:val="24"/>
-                <w:szCs w:val="24"/>
-              </w:rPr>
-            </w:pPr>
-            <w:r>
-              <w:rPr/>
+              <w:widowControl w:val="0"/>
+              <w:rPr>
+                <w:sz w:val="24"/>
+                <w:szCs w:val="24"/>
+              </w:rPr>
+            </w:pPr>
+            <w:r>
               <w:t>30</w:t>
             </w:r>
           </w:p>
@@ -4175,21 +3955,14 @@
           </w:tcPr>
           <w:p>
             <w:pPr>
-              <w:pStyle w:val="Normal"/>
-              <w:widowControl w:val="false"/>
-              <w:spacing w:before="0" w:after="200"/>
-              <w:rPr>
-                <w:sz w:val="24"/>
-                <w:szCs w:val="24"/>
-              </w:rPr>
-            </w:pPr>
-            <w:r>
-              <w:rPr/>
-              <w:t>2</w:t>
-            </w:r>
-            <w:r>
-              <w:rPr/>
-              <w:t>6</w:t>
+              <w:widowControl w:val="0"/>
+              <w:rPr>
+                <w:sz w:val="24"/>
+                <w:szCs w:val="24"/>
+              </w:rPr>
+            </w:pPr>
+            <w:r>
+              <w:t>26</w:t>
             </w:r>
           </w:p>
         </w:tc>
@@ -4205,9 +3978,7 @@
           </w:tcPr>
           <w:p>
             <w:pPr>
-              <w:pStyle w:val="Normal"/>
-              <w:widowControl w:val="false"/>
-              <w:spacing w:before="0" w:after="200"/>
+              <w:widowControl w:val="0"/>
               <w:rPr>
                 <w:sz w:val="24"/>
                 <w:szCs w:val="24"/>
@@ -4234,19 +4005,18 @@
           </w:tcPr>
           <w:p>
             <w:pPr>
-              <w:pStyle w:val="Normal"/>
-              <w:widowControl w:val="false"/>
-              <w:spacing w:before="0" w:after="200"/>
-              <w:rPr>
-                <w:sz w:val="24"/>
-                <w:szCs w:val="24"/>
-              </w:rPr>
-            </w:pPr>
-            <w:r>
-              <w:rPr>
-                <w:sz w:val="24"/>
-                <w:szCs w:val="24"/>
-              </w:rPr>
+              <w:widowControl w:val="0"/>
+              <w:rPr>
+                <w:sz w:val="24"/>
+                <w:szCs w:val="24"/>
+              </w:rPr>
+            </w:pPr>
+            <w:r>
+              <w:rPr>
+                <w:sz w:val="24"/>
+                <w:szCs w:val="24"/>
+              </w:rPr>
+              <w:t>16</w:t>
             </w:r>
           </w:p>
         </w:tc>
@@ -4262,20 +4032,12 @@
           </w:tcPr>
           <w:p>
             <w:pPr>
-              <w:pStyle w:val="Normal"/>
-              <w:widowControl w:val="false"/>
-              <w:spacing w:before="0" w:after="200"/>
-              <w:rPr>
-                <w:sz w:val="24"/>
-                <w:szCs w:val="24"/>
-              </w:rPr>
-            </w:pPr>
-            <w:r>
-              <w:rPr>
-                <w:sz w:val="24"/>
-                <w:szCs w:val="24"/>
-              </w:rPr>
-            </w:r>
+              <w:widowControl w:val="0"/>
+              <w:rPr>
+                <w:sz w:val="24"/>
+                <w:szCs w:val="24"/>
+              </w:rPr>
+            </w:pPr>
           </w:p>
         </w:tc>
         <w:tc>
@@ -4290,55 +4052,40 @@
           </w:tcPr>
           <w:p>
             <w:pPr>
-              <w:pStyle w:val="Normal"/>
-              <w:widowControl w:val="false"/>
-              <w:spacing w:before="0" w:after="200"/>
-              <w:rPr>
-                <w:sz w:val="24"/>
-                <w:szCs w:val="24"/>
-              </w:rPr>
-            </w:pPr>
-            <w:r>
-              <w:rPr>
-                <w:sz w:val="24"/>
-                <w:szCs w:val="24"/>
-              </w:rPr>
-            </w:r>
+              <w:widowControl w:val="0"/>
+              <w:rPr>
+                <w:sz w:val="24"/>
+                <w:szCs w:val="24"/>
+              </w:rPr>
+            </w:pPr>
           </w:p>
         </w:tc>
       </w:tr>
     </w:tbl>
     <w:p>
       <w:pPr>
-        <w:pStyle w:val="Normal"/>
-        <w:spacing w:before="0" w:after="200"/>
         <w:rPr>
           <w:color w:val="000000"/>
         </w:rPr>
       </w:pPr>
-      <w:r>
-        <w:rPr/>
-      </w:r>
     </w:p>
     <w:sectPr>
-      <w:type w:val="nextPage"/>
-      <w:pgSz w:orient="landscape" w:w="15840" w:h="12240"/>
-      <w:pgMar w:left="720" w:right="720" w:header="0" w:top="720" w:footer="0" w:bottom="720" w:gutter="0"/>
-      <w:pgNumType w:fmt="decimal"/>
-      <w:formProt w:val="false"/>
-      <w:textDirection w:val="lrTb"/>
-      <w:docGrid w:type="default" w:linePitch="100" w:charSpace="4096"/>
+      <w:pgSz w:w="15840" w:h="12240" w:orient="landscape"/>
+      <w:pgMar w:top="720" w:right="720" w:bottom="720" w:left="720" w:header="0" w:footer="0" w:gutter="0"/>
+      <w:cols w:space="720"/>
+      <w:formProt w:val="0"/>
+      <w:docGrid w:linePitch="100" w:charSpace="4096"/>
     </w:sectPr>
   </w:body>
 </w:document>
 </file>
 
 <file path=word/styles.xml><?xml version="1.0" encoding="utf-8"?>
-<w:styles xmlns:w="http://schemas.openxmlformats.org/wordprocessingml/2006/main" xmlns:w14="http://schemas.microsoft.com/office/word/2010/wordml" xmlns:mc="http://schemas.openxmlformats.org/markup-compatibility/2006" mc:Ignorable="w14">
+<w:styles xmlns:mc="http://schemas.openxmlformats.org/markup-compatibility/2006" xmlns:r="http://schemas.openxmlformats.org/officeDocument/2006/relationships" xmlns:w="http://schemas.openxmlformats.org/wordprocessingml/2006/main" xmlns:w14="http://schemas.microsoft.com/office/word/2010/wordml" xmlns:w15="http://schemas.microsoft.com/office/word/2012/wordml" xmlns:w16cex="http://schemas.microsoft.com/office/word/2018/wordml/cex" xmlns:w16cid="http://schemas.microsoft.com/office/word/2016/wordml/cid" xmlns:w16="http://schemas.microsoft.com/office/word/2018/wordml" xmlns:w16sdtdh="http://schemas.microsoft.com/office/word/2020/wordml/sdtdatahash" xmlns:w16se="http://schemas.microsoft.com/office/word/2015/wordml/symex" mc:Ignorable="w14 w15 w16se w16cid w16 w16cex w16sdtdh">
   <w:docDefaults>
     <w:rPrDefault>
       <w:rPr>
-        <w:rFonts w:ascii="Calibri" w:hAnsi="Calibri" w:eastAsia="Calibri" w:cs="Calibri"/>
+        <w:rFonts w:ascii="Calibri" w:eastAsia="Calibri" w:hAnsi="Calibri" w:cs="Calibri"/>
         <w:sz w:val="22"/>
         <w:szCs w:val="22"/>
         <w:lang w:val="en-US" w:eastAsia="en-US" w:bidi="ar-SA"/>
@@ -4346,21 +4093,21 @@
     </w:rPrDefault>
     <w:pPrDefault>
       <w:pPr>
-        <w:suppressAutoHyphens w:val="true"/>
+        <w:suppressAutoHyphens/>
       </w:pPr>
     </w:pPrDefault>
   </w:docDefaults>
   <w:latentStyles w:defLockedState="0" w:defUIPriority="99" w:defSemiHidden="0" w:defUnhideWhenUsed="0" w:defQFormat="0" w:count="376">
     <w:lsdException w:name="Normal" w:uiPriority="0" w:qFormat="1"/>
     <w:lsdException w:name="heading 1" w:uiPriority="9" w:qFormat="1"/>
-    <w:lsdException w:name="heading 2" w:uiPriority="9" w:semiHidden="1" w:unhideWhenUsed="1" w:qFormat="1"/>
-    <w:lsdException w:name="heading 3" w:uiPriority="9" w:semiHidden="1" w:unhideWhenUsed="1" w:qFormat="1"/>
-    <w:lsdException w:name="heading 4" w:uiPriority="9" w:semiHidden="1" w:unhideWhenUsed="1" w:qFormat="1"/>
-    <w:lsdException w:name="heading 5" w:uiPriority="9" w:semiHidden="1" w:unhideWhenUsed="1" w:qFormat="1"/>
-    <w:lsdException w:name="heading 6" w:uiPriority="9" w:semiHidden="1" w:unhideWhenUsed="1" w:qFormat="1"/>
-    <w:lsdException w:name="heading 7" w:uiPriority="9" w:semiHidden="1" w:unhideWhenUsed="1" w:qFormat="1"/>
-    <w:lsdException w:name="heading 8" w:uiPriority="9" w:semiHidden="1" w:unhideWhenUsed="1" w:qFormat="1"/>
-    <w:lsdException w:name="heading 9" w:uiPriority="9" w:semiHidden="1" w:unhideWhenUsed="1" w:qFormat="1"/>
+    <w:lsdException w:name="heading 2" w:semiHidden="1" w:uiPriority="9" w:unhideWhenUsed="1" w:qFormat="1"/>
+    <w:lsdException w:name="heading 3" w:semiHidden="1" w:uiPriority="9" w:unhideWhenUsed="1" w:qFormat="1"/>
+    <w:lsdException w:name="heading 4" w:semiHidden="1" w:uiPriority="9" w:unhideWhenUsed="1" w:qFormat="1"/>
+    <w:lsdException w:name="heading 5" w:semiHidden="1" w:uiPriority="9" w:unhideWhenUsed="1" w:qFormat="1"/>
+    <w:lsdException w:name="heading 6" w:semiHidden="1" w:uiPriority="9" w:unhideWhenUsed="1" w:qFormat="1"/>
+    <w:lsdException w:name="heading 7" w:semiHidden="1" w:uiPriority="9" w:unhideWhenUsed="1" w:qFormat="1"/>
+    <w:lsdException w:name="heading 8" w:semiHidden="1" w:uiPriority="9" w:unhideWhenUsed="1" w:qFormat="1"/>
+    <w:lsdException w:name="heading 9" w:semiHidden="1" w:uiPriority="9" w:unhideWhenUsed="1" w:qFormat="1"/>
     <w:lsdException w:name="index 1" w:semiHidden="1" w:unhideWhenUsed="1"/>
     <w:lsdException w:name="index 2" w:semiHidden="1" w:unhideWhenUsed="1"/>
     <w:lsdException w:name="index 3" w:semiHidden="1" w:unhideWhenUsed="1"/>
@@ -4370,22 +4117,22 @@
     <w:lsdException w:name="index 7" w:semiHidden="1" w:unhideWhenUsed="1"/>
     <w:lsdException w:name="index 8" w:semiHidden="1" w:unhideWhenUsed="1"/>
     <w:lsdException w:name="index 9" w:semiHidden="1" w:unhideWhenUsed="1"/>
-    <w:lsdException w:name="toc 1" w:uiPriority="39" w:semiHidden="1" w:unhideWhenUsed="1"/>
-    <w:lsdException w:name="toc 2" w:uiPriority="39" w:semiHidden="1" w:unhideWhenUsed="1"/>
-    <w:lsdException w:name="toc 3" w:uiPriority="39" w:semiHidden="1" w:unhideWhenUsed="1"/>
-    <w:lsdException w:name="toc 4" w:uiPriority="39" w:semiHidden="1" w:unhideWhenUsed="1"/>
-    <w:lsdException w:name="toc 5" w:uiPriority="39" w:semiHidden="1" w:unhideWhenUsed="1"/>
-    <w:lsdException w:name="toc 6" w:uiPriority="39" w:semiHidden="1" w:unhideWhenUsed="1"/>
-    <w:lsdException w:name="toc 7" w:uiPriority="39" w:semiHidden="1" w:unhideWhenUsed="1"/>
-    <w:lsdException w:name="toc 8" w:uiPriority="39" w:semiHidden="1" w:unhideWhenUsed="1"/>
-    <w:lsdException w:name="toc 9" w:uiPriority="39" w:semiHidden="1" w:unhideWhenUsed="1"/>
+    <w:lsdException w:name="toc 1" w:semiHidden="1" w:uiPriority="39" w:unhideWhenUsed="1"/>
+    <w:lsdException w:name="toc 2" w:semiHidden="1" w:uiPriority="39" w:unhideWhenUsed="1"/>
+    <w:lsdException w:name="toc 3" w:semiHidden="1" w:uiPriority="39" w:unhideWhenUsed="1"/>
+    <w:lsdException w:name="toc 4" w:semiHidden="1" w:uiPriority="39" w:unhideWhenUsed="1"/>
+    <w:lsdException w:name="toc 5" w:semiHidden="1" w:uiPriority="39" w:unhideWhenUsed="1"/>
+    <w:lsdException w:name="toc 6" w:semiHidden="1" w:uiPriority="39" w:unhideWhenUsed="1"/>
+    <w:lsdException w:name="toc 7" w:semiHidden="1" w:uiPriority="39" w:unhideWhenUsed="1"/>
+    <w:lsdException w:name="toc 8" w:semiHidden="1" w:uiPriority="39" w:unhideWhenUsed="1"/>
+    <w:lsdException w:name="toc 9" w:semiHidden="1" w:uiPriority="39" w:unhideWhenUsed="1"/>
     <w:lsdException w:name="Normal Indent" w:semiHidden="1" w:unhideWhenUsed="1"/>
     <w:lsdException w:name="footnote text" w:semiHidden="1" w:unhideWhenUsed="1"/>
     <w:lsdException w:name="annotation text" w:semiHidden="1" w:unhideWhenUsed="1"/>
     <w:lsdException w:name="header" w:semiHidden="1" w:unhideWhenUsed="1"/>
     <w:lsdException w:name="footer" w:semiHidden="1" w:unhideWhenUsed="1"/>
     <w:lsdException w:name="index heading" w:semiHidden="1" w:unhideWhenUsed="1"/>
-    <w:lsdException w:name="caption" w:uiPriority="35" w:semiHidden="1" w:unhideWhenUsed="1" w:qFormat="1"/>
+    <w:lsdException w:name="caption" w:semiHidden="1" w:uiPriority="35" w:unhideWhenUsed="1" w:qFormat="1"/>
     <w:lsdException w:name="table of figures" w:semiHidden="1" w:unhideWhenUsed="1"/>
     <w:lsdException w:name="envelope address" w:semiHidden="1" w:unhideWhenUsed="1"/>
     <w:lsdException w:name="envelope return" w:semiHidden="1" w:unhideWhenUsed="1"/>
@@ -4416,7 +4163,7 @@
     <w:lsdException w:name="Title" w:uiPriority="10" w:qFormat="1"/>
     <w:lsdException w:name="Closing" w:semiHidden="1" w:unhideWhenUsed="1"/>
     <w:lsdException w:name="Signature" w:semiHidden="1" w:unhideWhenUsed="1"/>
-    <w:lsdException w:name="Default Paragraph Font" w:uiPriority="1" w:semiHidden="1" w:unhideWhenUsed="1"/>
+    <w:lsdException w:name="Default Paragraph Font" w:semiHidden="1" w:uiPriority="1" w:unhideWhenUsed="1"/>
     <w:lsdException w:name="Body Text" w:semiHidden="1" w:unhideWhenUsed="1"/>
     <w:lsdException w:name="Body Text Indent" w:semiHidden="1" w:unhideWhenUsed="1"/>
     <w:lsdException w:name="List Continue" w:semiHidden="1" w:unhideWhenUsed="1"/>
@@ -4616,8 +4363,8 @@
     <w:lsdException w:name="Subtle Reference" w:uiPriority="31" w:qFormat="1"/>
     <w:lsdException w:name="Intense Reference" w:uiPriority="32" w:qFormat="1"/>
     <w:lsdException w:name="Book Title" w:uiPriority="33" w:qFormat="1"/>
-    <w:lsdException w:name="Bibliography" w:uiPriority="37" w:semiHidden="1" w:unhideWhenUsed="1"/>
-    <w:lsdException w:name="TOC Heading" w:uiPriority="39" w:semiHidden="1" w:unhideWhenUsed="1" w:qFormat="1"/>
+    <w:lsdException w:name="Bibliography" w:semiHidden="1" w:uiPriority="37" w:unhideWhenUsed="1"/>
+    <w:lsdException w:name="TOC Heading" w:semiHidden="1" w:uiPriority="39" w:unhideWhenUsed="1" w:qFormat="1"/>
     <w:lsdException w:name="Plain Table 1" w:uiPriority="41"/>
     <w:lsdException w:name="Plain Table 2" w:uiPriority="42"/>
     <w:lsdException w:name="Plain Table 3" w:uiPriority="43"/>
@@ -4728,33 +4475,21 @@
     <w:lsdException w:name="Unresolved Mention" w:semiHidden="1" w:unhideWhenUsed="1"/>
     <w:lsdException w:name="Smart Link" w:semiHidden="1" w:unhideWhenUsed="1"/>
   </w:latentStyles>
-  <w:style w:type="paragraph" w:styleId="Normal" w:default="1">
+  <w:style w:type="paragraph" w:default="1" w:styleId="Normal">
     <w:name w:val="Normal"/>
     <w:qFormat/>
     <w:pPr>
-      <w:widowControl/>
-      <w:suppressAutoHyphens w:val="true"/>
-      <w:bidi w:val="0"/>
-      <w:spacing w:lineRule="auto" w:line="276" w:before="0" w:after="200"/>
-      <w:jc w:val="left"/>
+      <w:spacing w:after="200" w:line="276" w:lineRule="auto"/>
     </w:pPr>
-    <w:rPr>
-      <w:rFonts w:ascii="Calibri" w:hAnsi="Calibri" w:eastAsia="Calibri" w:cs="Calibri"/>
-      <w:color w:val="auto"/>
-      <w:kern w:val="0"/>
-      <w:sz w:val="22"/>
-      <w:szCs w:val="22"/>
-      <w:lang w:val="en-US" w:eastAsia="en-US" w:bidi="ar-SA"/>
-    </w:rPr>
   </w:style>
   <w:style w:type="paragraph" w:styleId="Heading1">
-    <w:name w:val="Heading 1"/>
+    <w:name w:val="heading 1"/>
     <w:basedOn w:val="Normal"/>
     <w:next w:val="Normal"/>
     <w:uiPriority w:val="9"/>
     <w:qFormat/>
     <w:pPr>
-      <w:keepNext w:val="true"/>
+      <w:keepNext/>
       <w:keepLines/>
       <w:spacing w:before="480" w:after="120"/>
       <w:outlineLvl w:val="0"/>
@@ -4766,7 +4501,7 @@
     </w:rPr>
   </w:style>
   <w:style w:type="paragraph" w:styleId="Heading2">
-    <w:name w:val="Heading 2"/>
+    <w:name w:val="heading 2"/>
     <w:basedOn w:val="Normal"/>
     <w:next w:val="Normal"/>
     <w:uiPriority w:val="9"/>
@@ -4774,7 +4509,7 @@
     <w:unhideWhenUsed/>
     <w:qFormat/>
     <w:pPr>
-      <w:keepNext w:val="true"/>
+      <w:keepNext/>
       <w:keepLines/>
       <w:spacing w:before="360" w:after="80"/>
       <w:outlineLvl w:val="1"/>
@@ -4786,7 +4521,7 @@
     </w:rPr>
   </w:style>
   <w:style w:type="paragraph" w:styleId="Heading3">
-    <w:name w:val="Heading 3"/>
+    <w:name w:val="heading 3"/>
     <w:basedOn w:val="Normal"/>
     <w:next w:val="Normal"/>
     <w:uiPriority w:val="9"/>
@@ -4794,7 +4529,7 @@
     <w:unhideWhenUsed/>
     <w:qFormat/>
     <w:pPr>
-      <w:keepNext w:val="true"/>
+      <w:keepNext/>
       <w:keepLines/>
       <w:spacing w:before="280" w:after="80"/>
       <w:outlineLvl w:val="2"/>
@@ -4806,7 +4541,7 @@
     </w:rPr>
   </w:style>
   <w:style w:type="paragraph" w:styleId="Heading4">
-    <w:name w:val="Heading 4"/>
+    <w:name w:val="heading 4"/>
     <w:basedOn w:val="Normal"/>
     <w:next w:val="Normal"/>
     <w:uiPriority w:val="9"/>
@@ -4814,7 +4549,7 @@
     <w:unhideWhenUsed/>
     <w:qFormat/>
     <w:pPr>
-      <w:keepNext w:val="true"/>
+      <w:keepNext/>
       <w:keepLines/>
       <w:spacing w:before="240" w:after="40"/>
       <w:outlineLvl w:val="3"/>
@@ -4826,7 +4561,7 @@
     </w:rPr>
   </w:style>
   <w:style w:type="paragraph" w:styleId="Heading5">
-    <w:name w:val="Heading 5"/>
+    <w:name w:val="heading 5"/>
     <w:basedOn w:val="Normal"/>
     <w:next w:val="Normal"/>
     <w:uiPriority w:val="9"/>
@@ -4834,7 +4569,7 @@
     <w:unhideWhenUsed/>
     <w:qFormat/>
     <w:pPr>
-      <w:keepNext w:val="true"/>
+      <w:keepNext/>
       <w:keepLines/>
       <w:spacing w:before="220" w:after="40"/>
       <w:outlineLvl w:val="4"/>
@@ -4844,7 +4579,7 @@
     </w:rPr>
   </w:style>
   <w:style w:type="paragraph" w:styleId="Heading6">
-    <w:name w:val="Heading 6"/>
+    <w:name w:val="heading 6"/>
     <w:basedOn w:val="Normal"/>
     <w:next w:val="Normal"/>
     <w:uiPriority w:val="9"/>
@@ -4852,7 +4587,7 @@
     <w:unhideWhenUsed/>
     <w:qFormat/>
     <w:pPr>
-      <w:keepNext w:val="true"/>
+      <w:keepNext/>
       <w:keepLines/>
       <w:spacing w:before="200" w:after="40"/>
       <w:outlineLvl w:val="5"/>
@@ -4863,87 +4598,107 @@
       <w:szCs w:val="20"/>
     </w:rPr>
   </w:style>
-  <w:style w:type="character" w:styleId="DefaultParagraphFont" w:default="1">
+  <w:style w:type="character" w:default="1" w:styleId="DefaultParagraphFont">
     <w:name w:val="Default Paragraph Font"/>
     <w:uiPriority w:val="1"/>
     <w:semiHidden/>
     <w:unhideWhenUsed/>
-    <w:qFormat/>
-    <w:rPr/>
   </w:style>
-  <w:style w:type="character" w:styleId="InternetLink">
+  <w:style w:type="table" w:default="1" w:styleId="TableNormal">
+    <w:name w:val="Normal Table"/>
+    <w:uiPriority w:val="99"/>
+    <w:semiHidden/>
+    <w:unhideWhenUsed/>
+    <w:tblPr>
+      <w:tblInd w:w="0" w:type="dxa"/>
+      <w:tblCellMar>
+        <w:top w:w="0" w:type="dxa"/>
+        <w:left w:w="108" w:type="dxa"/>
+        <w:bottom w:w="0" w:type="dxa"/>
+        <w:right w:w="108" w:type="dxa"/>
+      </w:tblCellMar>
+    </w:tblPr>
+  </w:style>
+  <w:style w:type="numbering" w:default="1" w:styleId="NoList">
+    <w:name w:val="No List"/>
+    <w:uiPriority w:val="99"/>
+    <w:semiHidden/>
+    <w:unhideWhenUsed/>
+  </w:style>
+  <w:style w:type="character" w:styleId="Hyperlink">
     <w:name w:val="Hyperlink"/>
     <w:basedOn w:val="DefaultParagraphFont"/>
     <w:uiPriority w:val="99"/>
     <w:unhideWhenUsed/>
-    <w:rsid w:val="00fb4e7a"/>
+    <w:rsid w:val="00FB4E7A"/>
     <w:rPr>
       <w:color w:val="0000FF" w:themeColor="hyperlink"/>
       <w:u w:val="single"/>
     </w:rPr>
   </w:style>
-  <w:style w:type="character" w:styleId="BalloonTextChar" w:customStyle="1">
+  <w:style w:type="character" w:customStyle="1" w:styleId="BalloonTextChar">
     <w:name w:val="Balloon Text Char"/>
     <w:basedOn w:val="DefaultParagraphFont"/>
     <w:link w:val="BalloonText"/>
     <w:uiPriority w:val="99"/>
     <w:semiHidden/>
     <w:qFormat/>
-    <w:rsid w:val="00a33995"/>
+    <w:rsid w:val="00A33995"/>
     <w:rPr>
       <w:rFonts w:ascii="Tahoma" w:hAnsi="Tahoma" w:cs="Tahoma"/>
       <w:sz w:val="16"/>
       <w:szCs w:val="16"/>
     </w:rPr>
   </w:style>
-  <w:style w:type="paragraph" w:styleId="Heading">
+  <w:style w:type="paragraph" w:customStyle="1" w:styleId="Heading">
     <w:name w:val="Heading"/>
     <w:basedOn w:val="Normal"/>
-    <w:next w:val="TextBody"/>
+    <w:next w:val="BodyText"/>
     <w:qFormat/>
     <w:pPr>
-      <w:keepNext w:val="true"/>
+      <w:keepNext/>
       <w:spacing w:before="240" w:after="120"/>
     </w:pPr>
     <w:rPr>
-      <w:rFonts w:ascii="Arial" w:hAnsi="Arial" w:eastAsia="Arial" w:cs="FreeSans"/>
+      <w:rFonts w:ascii="Arial" w:eastAsia="Arial" w:hAnsi="Arial" w:cs="FreeSans"/>
       <w:sz w:val="28"/>
       <w:szCs w:val="28"/>
     </w:rPr>
   </w:style>
-  <w:style w:type="paragraph" w:styleId="TextBody">
+  <w:style w:type="paragraph" w:styleId="BodyText">
     <w:name w:val="Body Text"/>
     <w:basedOn w:val="Normal"/>
     <w:pPr>
-      <w:spacing w:lineRule="auto" w:line="276" w:before="0" w:after="140"/>
+      <w:spacing w:after="140"/>
     </w:pPr>
-    <w:rPr/>
   </w:style>
   <w:style w:type="paragraph" w:styleId="List">
     <w:name w:val="List"/>
-    <w:basedOn w:val="TextBody"/>
-    <w:pPr/>
+    <w:basedOn w:val="BodyText"/>
     <w:rPr>
       <w:rFonts w:cs="FreeSans"/>
     </w:rPr>
   </w:style>
   <w:style w:type="paragraph" w:styleId="Caption">
-    <w:name w:val="Caption"/>
+    <w:name w:val="caption"/>
     <w:basedOn w:val="Normal"/>
+    <w:next w:val="Normal"/>
+    <w:uiPriority w:val="35"/>
+    <w:unhideWhenUsed/>
     <w:qFormat/>
+    <w:rsid w:val="00F05163"/>
     <w:pPr>
-      <w:suppressLineNumbers/>
-      <w:spacing w:before="120" w:after="120"/>
+      <w:spacing w:line="240" w:lineRule="auto"/>
     </w:pPr>
     <w:rPr>
-      <w:rFonts w:cs="FreeSans"/>
-      <w:i/>
-      <w:iCs/>
-      <w:sz w:val="24"/>
-      <w:szCs w:val="24"/>
+      <w:b/>
+      <w:bCs/>
+      <w:color w:val="4F81BD" w:themeColor="accent1"/>
+      <w:sz w:val="18"/>
+      <w:szCs w:val="18"/>
     </w:rPr>
   </w:style>
-  <w:style w:type="paragraph" w:styleId="Index">
+  <w:style w:type="paragraph" w:customStyle="1" w:styleId="Index">
     <w:name w:val="Index"/>
     <w:basedOn w:val="Normal"/>
     <w:qFormat/>
@@ -4961,7 +4716,7 @@
     <w:uiPriority w:val="10"/>
     <w:qFormat/>
     <w:pPr>
-      <w:keepNext w:val="true"/>
+      <w:keepNext/>
       <w:keepLines/>
       <w:spacing w:before="480" w:after="120"/>
     </w:pPr>
@@ -4969,25 +4724,6 @@
       <w:b/>
       <w:sz w:val="72"/>
       <w:szCs w:val="72"/>
-    </w:rPr>
-  </w:style>
-  <w:style w:type="paragraph" w:styleId="Caption1">
-    <w:name w:val="caption"/>
-    <w:basedOn w:val="Normal"/>
-    <w:next w:val="Normal"/>
-    <w:uiPriority w:val="35"/>
-    <w:unhideWhenUsed/>
-    <w:qFormat/>
-    <w:rsid w:val="00f05163"/>
-    <w:pPr>
-      <w:spacing w:lineRule="auto" w:line="240"/>
-    </w:pPr>
-    <w:rPr>
-      <w:b/>
-      <w:bCs/>
-      <w:color w:val="4F81BD" w:themeColor="accent1"/>
-      <w:sz w:val="18"/>
-      <w:szCs w:val="18"/>
     </w:rPr>
   </w:style>
   <w:style w:type="paragraph" w:styleId="BalloonText">
@@ -4998,9 +4734,9 @@
     <w:semiHidden/>
     <w:unhideWhenUsed/>
     <w:qFormat/>
-    <w:rsid w:val="00a33995"/>
+    <w:rsid w:val="00A33995"/>
     <w:pPr>
-      <w:spacing w:lineRule="auto" w:line="240" w:before="0" w:after="0"/>
+      <w:spacing w:after="0" w:line="240" w:lineRule="auto"/>
     </w:pPr>
     <w:rPr>
       <w:rFonts w:ascii="Tahoma" w:hAnsi="Tahoma" w:cs="Tahoma"/>
@@ -5013,13 +4749,11 @@
     <w:basedOn w:val="Normal"/>
     <w:uiPriority w:val="34"/>
     <w:qFormat/>
-    <w:rsid w:val="008274e2"/>
+    <w:rsid w:val="008274E2"/>
     <w:pPr>
-      <w:spacing w:before="0" w:after="200"/>
-      <w:ind w:left="720" w:hanging="0"/>
+      <w:ind w:left="720"/>
       <w:contextualSpacing/>
     </w:pPr>
-    <w:rPr/>
   </w:style>
   <w:style w:type="paragraph" w:styleId="Subtitle">
     <w:name w:val="Subtitle"/>
@@ -5028,34 +4762,32 @@
     <w:uiPriority w:val="11"/>
     <w:qFormat/>
     <w:pPr>
-      <w:keepNext w:val="true"/>
+      <w:keepNext/>
       <w:keepLines/>
       <w:spacing w:before="360" w:after="80"/>
     </w:pPr>
     <w:rPr>
-      <w:rFonts w:ascii="Georgia" w:hAnsi="Georgia" w:eastAsia="Georgia" w:cs="Georgia"/>
+      <w:rFonts w:ascii="Georgia" w:eastAsia="Georgia" w:hAnsi="Georgia" w:cs="Georgia"/>
       <w:i/>
       <w:color w:val="666666"/>
       <w:sz w:val="48"/>
       <w:szCs w:val="48"/>
     </w:rPr>
   </w:style>
-  <w:style w:type="paragraph" w:styleId="TableContents">
+  <w:style w:type="paragraph" w:customStyle="1" w:styleId="TableContents">
     <w:name w:val="Table Contents"/>
     <w:basedOn w:val="Normal"/>
     <w:qFormat/>
     <w:pPr>
-      <w:widowControl w:val="false"/>
+      <w:widowControl w:val="0"/>
       <w:suppressLineNumbers/>
     </w:pPr>
-    <w:rPr/>
   </w:style>
-  <w:style w:type="paragraph" w:styleId="TableHeading">
+  <w:style w:type="paragraph" w:customStyle="1" w:styleId="TableHeading">
     <w:name w:val="Table Heading"/>
     <w:basedOn w:val="TableContents"/>
     <w:qFormat/>
     <w:pPr>
-      <w:suppressLineNumbers/>
       <w:jc w:val="center"/>
     </w:pPr>
     <w:rPr>
@@ -5063,44 +4795,22 @@
       <w:bCs/>
     </w:rPr>
   </w:style>
-  <w:style w:type="numbering" w:styleId="NoList" w:default="1">
-    <w:name w:val="No List"/>
-    <w:uiPriority w:val="99"/>
-    <w:semiHidden/>
-    <w:unhideWhenUsed/>
-    <w:qFormat/>
-  </w:style>
-  <w:style w:type="table" w:default="1" w:styleId="TableNormal">
-    <w:name w:val="Normal Table"/>
-    <w:uiPriority w:val="99"/>
-    <w:semiHidden/>
-    <w:unhideWhenUsed/>
-    <w:tblPr>
-      <w:tblCellMar>
-        <w:top w:w="0" w:type="dxa"/>
-        <w:left w:w="108" w:type="dxa"/>
-        <w:bottom w:w="0" w:type="dxa"/>
-        <w:right w:w="108" w:type="dxa"/>
-      </w:tblCellMar>
-    </w:tblPr>
-  </w:style>
   <w:style w:type="table" w:styleId="TableGrid">
     <w:name w:val="Table Grid"/>
     <w:basedOn w:val="TableNormal"/>
     <w:uiPriority w:val="59"/>
-    <w:rsid w:val="00e63199"/>
+    <w:rsid w:val="00E63199"/>
     <w:pPr>
-      <w:spacing w:after="0" w:line="240" w:lineRule="auto"/>
       <w:jc w:val="center"/>
     </w:pPr>
     <w:tblPr>
       <w:tblBorders>
-        <w:top w:val="single" w:color="auto" w:sz="4" w:space="0"/>
-        <w:left w:val="single" w:color="auto" w:sz="4" w:space="0"/>
-        <w:bottom w:val="single" w:color="auto" w:sz="4" w:space="0"/>
-        <w:right w:val="single" w:color="auto" w:sz="4" w:space="0"/>
-        <w:insideH w:val="single" w:color="auto" w:sz="4" w:space="0"/>
-        <w:insideV w:val="single" w:color="auto" w:sz="4" w:space="0"/>
+        <w:top w:val="single" w:sz="4" w:space="0" w:color="auto"/>
+        <w:left w:val="single" w:sz="4" w:space="0" w:color="auto"/>
+        <w:bottom w:val="single" w:sz="4" w:space="0" w:color="auto"/>
+        <w:right w:val="single" w:sz="4" w:space="0" w:color="auto"/>
+        <w:insideH w:val="single" w:sz="4" w:space="0" w:color="auto"/>
+        <w:insideV w:val="single" w:sz="4" w:space="0" w:color="auto"/>
       </w:tblBorders>
     </w:tblPr>
   </w:style>

</xml_diff>

<commit_message>
Finished writeup for P7
</commit_message>
<xml_diff>
--- a/Writeup/AgileTrackingSheet.docx
+++ b/Writeup/AgileTrackingSheet.docx
@@ -73,21 +73,7 @@
           <w:sz w:val="24"/>
           <w:szCs w:val="24"/>
         </w:rPr>
-        <w:t>Date 4</w:t>
-      </w:r>
-      <w:r>
-        <w:rPr>
-          <w:sz w:val="24"/>
-          <w:szCs w:val="24"/>
-        </w:rPr>
-        <w:t>/23</w:t>
-      </w:r>
-      <w:r>
-        <w:rPr>
-          <w:sz w:val="24"/>
-          <w:szCs w:val="24"/>
-        </w:rPr>
-        <w:t>/2021</w:t>
+        <w:t>Date 4/23/2021</w:t>
       </w:r>
     </w:p>
     <w:p>
@@ -818,14 +804,7 @@
                 <w:sz w:val="24"/>
                 <w:szCs w:val="24"/>
               </w:rPr>
-              <w:t xml:space="preserve">As a player I want pieces to </w:t>
-            </w:r>
-            <w:r>
-              <w:rPr>
-                <w:sz w:val="24"/>
-                <w:szCs w:val="24"/>
-              </w:rPr>
-              <w:t>display on the board</w:t>
+              <w:t>As a player I want pieces to display on the board</w:t>
             </w:r>
           </w:p>
         </w:tc>
@@ -1202,14 +1181,7 @@
                 <w:sz w:val="24"/>
                 <w:szCs w:val="24"/>
               </w:rPr>
-              <w:t xml:space="preserve">Rust </w:t>
-            </w:r>
-            <w:r>
-              <w:rPr>
-                <w:sz w:val="24"/>
-                <w:szCs w:val="24"/>
-              </w:rPr>
-              <w:t>hello world compiles to dynamic library and is invokable via JNI</w:t>
+              <w:t>Rust hello world compiles to dynamic library and is invokable via JNI</w:t>
             </w:r>
           </w:p>
         </w:tc>
@@ -1452,6 +1424,13 @@
                 <w:szCs w:val="24"/>
               </w:rPr>
             </w:pPr>
+            <w:r>
+              <w:rPr>
+                <w:sz w:val="24"/>
+                <w:szCs w:val="24"/>
+              </w:rPr>
+              <w:t>6</w:t>
+            </w:r>
           </w:p>
         </w:tc>
       </w:tr>
@@ -1509,14 +1488,7 @@
                 <w:sz w:val="24"/>
                 <w:szCs w:val="24"/>
               </w:rPr>
-              <w:t xml:space="preserve">As a user I want non check moves to </w:t>
-            </w:r>
-            <w:r>
-              <w:rPr>
-                <w:sz w:val="24"/>
-                <w:szCs w:val="24"/>
-              </w:rPr>
-              <w:t>be checked for legality</w:t>
+              <w:t>As a user I want non check moves to be checked for legality</w:t>
             </w:r>
           </w:p>
         </w:tc>
@@ -1619,6 +1591,13 @@
                 <w:szCs w:val="24"/>
               </w:rPr>
             </w:pPr>
+            <w:r>
+              <w:rPr>
+                <w:sz w:val="24"/>
+                <w:szCs w:val="24"/>
+              </w:rPr>
+              <w:t>10</w:t>
+            </w:r>
           </w:p>
         </w:tc>
       </w:tr>
@@ -1703,14 +1682,7 @@
                 <w:sz w:val="24"/>
                 <w:szCs w:val="24"/>
               </w:rPr>
-              <w:t xml:space="preserve">Each turn the AI </w:t>
-            </w:r>
-            <w:r>
-              <w:rPr>
-                <w:sz w:val="24"/>
-                <w:szCs w:val="24"/>
-              </w:rPr>
-              <w:t>will generate all legal moves in the position and pick a random one</w:t>
+              <w:t>Each turn the AI will generate all legal moves in the position and pick a random one</w:t>
             </w:r>
           </w:p>
         </w:tc>
@@ -2003,14 +1975,7 @@
                 <w:sz w:val="24"/>
                 <w:szCs w:val="24"/>
               </w:rPr>
-              <w:t>As a us</w:t>
-            </w:r>
-            <w:r>
-              <w:rPr>
-                <w:sz w:val="24"/>
-                <w:szCs w:val="24"/>
-              </w:rPr>
-              <w:t xml:space="preserve">er I want to play against an AI that </w:t>
+              <w:t xml:space="preserve">As a user I want to play against an AI that </w:t>
             </w:r>
             <w:r>
               <w:rPr>
@@ -2215,14 +2180,7 @@
                 <w:sz w:val="24"/>
                 <w:szCs w:val="24"/>
               </w:rPr>
-              <w:t xml:space="preserve">Spend time improving move </w:t>
-            </w:r>
-            <w:r>
-              <w:rPr>
-                <w:sz w:val="24"/>
-                <w:szCs w:val="24"/>
-              </w:rPr>
-              <w:t>generation and evaluation performance to increase the AI’s strength</w:t>
+              <w:t>Spend time improving move generation and evaluation performance to increase the AI’s strength</w:t>
             </w:r>
           </w:p>
         </w:tc>
@@ -2531,14 +2489,7 @@
                 <w:sz w:val="24"/>
                 <w:szCs w:val="24"/>
               </w:rPr>
-              <w:t xml:space="preserve">As a user I want to be able to </w:t>
-            </w:r>
-            <w:r>
-              <w:rPr>
-                <w:sz w:val="24"/>
-                <w:szCs w:val="24"/>
-              </w:rPr>
-              <w:t>run the application in my web browser without having to download anything</w:t>
+              <w:t>As a user I want to be able to run the application in my web browser without having to download anything</w:t>
             </w:r>
           </w:p>
         </w:tc>
@@ -2813,15 +2764,7 @@
                 <w:sz w:val="24"/>
                 <w:szCs w:val="24"/>
               </w:rPr>
-              <w:t xml:space="preserve">This </w:t>
-            </w:r>
-            <w:r>
-              <w:rPr>
-                <w:b/>
-                <w:sz w:val="24"/>
-                <w:szCs w:val="24"/>
-              </w:rPr>
-              <w:t>Sprint</w:t>
+              <w:t>This Sprint</w:t>
             </w:r>
           </w:p>
         </w:tc>
@@ -3312,6 +3255,13 @@
                 <w:szCs w:val="24"/>
               </w:rPr>
             </w:pPr>
+            <w:r>
+              <w:rPr>
+                <w:sz w:val="24"/>
+                <w:szCs w:val="24"/>
+              </w:rPr>
+              <w:t>U5-U12</w:t>
+            </w:r>
           </w:p>
         </w:tc>
         <w:tc>
@@ -3332,6 +3282,13 @@
                 <w:szCs w:val="24"/>
               </w:rPr>
             </w:pPr>
+            <w:r>
+              <w:rPr>
+                <w:sz w:val="24"/>
+                <w:szCs w:val="24"/>
+              </w:rPr>
+              <w:t>U5-U8</w:t>
+            </w:r>
           </w:p>
         </w:tc>
         <w:tc>
@@ -3352,6 +3309,29 @@
                 <w:szCs w:val="24"/>
               </w:rPr>
             </w:pPr>
+            <w:r>
+              <w:rPr>
+                <w:sz w:val="24"/>
+                <w:szCs w:val="24"/>
+              </w:rPr>
+              <w:t>U</w:t>
+            </w:r>
+            <w:proofErr w:type="gramStart"/>
+            <w:r>
+              <w:rPr>
+                <w:sz w:val="24"/>
+                <w:szCs w:val="24"/>
+              </w:rPr>
+              <w:t>5,U</w:t>
+            </w:r>
+            <w:proofErr w:type="gramEnd"/>
+            <w:r>
+              <w:rPr>
+                <w:sz w:val="24"/>
+                <w:szCs w:val="24"/>
+              </w:rPr>
+              <w:t>6</w:t>
+            </w:r>
           </w:p>
         </w:tc>
       </w:tr>
@@ -4038,6 +4018,13 @@
                 <w:szCs w:val="24"/>
               </w:rPr>
             </w:pPr>
+            <w:r>
+              <w:rPr>
+                <w:sz w:val="24"/>
+                <w:szCs w:val="24"/>
+              </w:rPr>
+              <w:t>8</w:t>
+            </w:r>
           </w:p>
         </w:tc>
         <w:tc>
@@ -4058,6 +4045,13 @@
                 <w:szCs w:val="24"/>
               </w:rPr>
             </w:pPr>
+            <w:r>
+              <w:rPr>
+                <w:sz w:val="24"/>
+                <w:szCs w:val="24"/>
+              </w:rPr>
+              <w:t>0</w:t>
+            </w:r>
           </w:p>
         </w:tc>
       </w:tr>

</xml_diff>